<commit_message>
Revised Portfolio with JS
</commit_message>
<xml_diff>
--- a/Notes2.docx
+++ b/Notes2.docx
@@ -28,6 +28,477 @@
     </w:p>
     <w:p>
       <w:pPr>
+        <w:shd w:val="clear" w:color="auto" w:fill="FFFFFF"/>
+        <w:spacing w:after="300" w:line="420" w:lineRule="atLeast"/>
+        <w:rPr>
+          <w:rFonts w:ascii="Arial" w:eastAsia="Times New Roman" w:hAnsi="Arial" w:cs="Arial"/>
+          <w:color w:val="323232"/>
+          <w:spacing w:val="8"/>
+          <w:sz w:val="29"/>
+          <w:szCs w:val="29"/>
+        </w:rPr>
+      </w:pPr>
+      <w:r>
+        <w:rPr>
+          <w:rFonts w:ascii="Arial" w:eastAsia="Times New Roman" w:hAnsi="Arial" w:cs="Arial"/>
+          <w:b/>
+          <w:bCs/>
+          <w:color w:val="323232"/>
+          <w:spacing w:val="8"/>
+          <w:sz w:val="29"/>
+          <w:szCs w:val="29"/>
+        </w:rPr>
+        <w:br/>
+        <w:t>NODES AND THE DOM</w:t>
+      </w:r>
+    </w:p>
+    <w:p>
+      <w:pPr>
+        <w:shd w:val="clear" w:color="auto" w:fill="FFFFFF"/>
+        <w:spacing w:after="300" w:line="420" w:lineRule="atLeast"/>
+        <w:rPr>
+          <w:rFonts w:ascii="Arial" w:eastAsia="Times New Roman" w:hAnsi="Arial" w:cs="Arial"/>
+          <w:color w:val="323232"/>
+          <w:spacing w:val="8"/>
+          <w:sz w:val="29"/>
+          <w:szCs w:val="29"/>
+        </w:rPr>
+      </w:pPr>
+      <w:r>
+        <w:rPr>
+          <w:rFonts w:ascii="Arial" w:eastAsia="Times New Roman" w:hAnsi="Arial" w:cs="Arial"/>
+          <w:color w:val="323232"/>
+          <w:spacing w:val="8"/>
+          <w:sz w:val="29"/>
+          <w:szCs w:val="29"/>
+        </w:rPr>
+        <w:t>In the DOM, every item within an HTML document is a node.</w:t>
+      </w:r>
+    </w:p>
+    <w:p>
+      <w:pPr>
+        <w:shd w:val="clear" w:color="auto" w:fill="FFFFFF"/>
+        <w:spacing w:after="300" w:line="420" w:lineRule="atLeast"/>
+        <w:rPr>
+          <w:rFonts w:ascii="Arial" w:eastAsia="Times New Roman" w:hAnsi="Arial" w:cs="Arial"/>
+          <w:color w:val="323232"/>
+          <w:spacing w:val="8"/>
+          <w:sz w:val="29"/>
+          <w:szCs w:val="29"/>
+        </w:rPr>
+      </w:pPr>
+      <w:r>
+        <w:rPr>
+          <w:rFonts w:ascii="Arial" w:eastAsia="Times New Roman" w:hAnsi="Arial" w:cs="Arial"/>
+          <w:color w:val="323232"/>
+          <w:spacing w:val="8"/>
+          <w:sz w:val="29"/>
+          <w:szCs w:val="29"/>
+        </w:rPr>
+        <w:t>This means: every element is a node (an element node), text inside elements are nodes (text nodes) and comments are nodes (comment nodes). Even the document itself is considered a node (document node).</w:t>
+      </w:r>
+    </w:p>
+    <w:p>
+      <w:pPr>
+        <w:shd w:val="clear" w:color="auto" w:fill="FFFFFF"/>
+        <w:spacing w:after="300" w:line="420" w:lineRule="atLeast"/>
+        <w:rPr>
+          <w:rFonts w:ascii="Arial" w:eastAsia="Times New Roman" w:hAnsi="Arial" w:cs="Arial"/>
+          <w:color w:val="323232"/>
+          <w:spacing w:val="8"/>
+          <w:sz w:val="29"/>
+          <w:szCs w:val="29"/>
+        </w:rPr>
+      </w:pPr>
+      <w:r>
+        <w:rPr>
+          <w:rFonts w:ascii="Arial" w:eastAsia="Times New Roman" w:hAnsi="Arial" w:cs="Arial"/>
+          <w:color w:val="323232"/>
+          <w:spacing w:val="8"/>
+          <w:sz w:val="29"/>
+          <w:szCs w:val="29"/>
+        </w:rPr>
+        <w:t>These nodes have object-oriented relationships (i.e. parent and child).</w:t>
+      </w:r>
+    </w:p>
+    <w:p>
+      <w:pPr>
+        <w:shd w:val="clear" w:color="auto" w:fill="FFFFFF"/>
+        <w:spacing w:after="300" w:line="420" w:lineRule="atLeast"/>
+        <w:rPr>
+          <w:rFonts w:ascii="Arial" w:eastAsia="Times New Roman" w:hAnsi="Arial" w:cs="Arial"/>
+          <w:color w:val="323232"/>
+          <w:spacing w:val="8"/>
+          <w:sz w:val="29"/>
+          <w:szCs w:val="29"/>
+        </w:rPr>
+      </w:pPr>
+      <w:r>
+        <w:rPr>
+          <w:rFonts w:ascii="Arial" w:eastAsia="Times New Roman" w:hAnsi="Arial" w:cs="Arial"/>
+          <w:color w:val="323232"/>
+          <w:spacing w:val="8"/>
+          <w:sz w:val="29"/>
+          <w:szCs w:val="29"/>
+        </w:rPr>
+        <w:t>In this DOM tree:</w:t>
+      </w:r>
+    </w:p>
+    <w:p>
+      <w:pPr>
+        <w:shd w:val="clear" w:color="auto" w:fill="FFFFFF"/>
+        <w:spacing w:line="240" w:lineRule="auto"/>
+        <w:rPr>
+          <w:rFonts w:ascii="Arial" w:eastAsia="Times New Roman" w:hAnsi="Arial" w:cs="Arial"/>
+          <w:b/>
+          <w:bCs/>
+          <w:color w:val="142953"/>
+          <w:spacing w:val="8"/>
+          <w:sz w:val="20"/>
+          <w:szCs w:val="20"/>
+        </w:rPr>
+      </w:pPr>
+      <w:r>
+        <w:rPr>
+          <w:rFonts w:ascii="Arial" w:eastAsia="Times New Roman" w:hAnsi="Arial" w:cs="Arial"/>
+          <w:b/>
+          <w:bCs/>
+          <w:noProof/>
+          <w:color w:val="142953"/>
+          <w:spacing w:val="8"/>
+          <w:sz w:val="20"/>
+          <w:szCs w:val="20"/>
+        </w:rPr>
+        <w:drawing>
+          <wp:inline distT="0" distB="0" distL="0" distR="0" wp14:anchorId="16F11838" wp14:editId="6AAB7C32">
+            <wp:extent cx="5943600" cy="1714500"/>
+            <wp:effectExtent l="0" t="0" r="0" b="0"/>
+            <wp:docPr id="60" name="Picture 60"/>
+            <wp:cNvGraphicFramePr>
+              <a:graphicFrameLocks xmlns:a="http://schemas.openxmlformats.org/drawingml/2006/main" noChangeAspect="1"/>
+            </wp:cNvGraphicFramePr>
+            <a:graphic xmlns:a="http://schemas.openxmlformats.org/drawingml/2006/main">
+              <a:graphicData uri="http://schemas.openxmlformats.org/drawingml/2006/picture">
+                <pic:pic xmlns:pic="http://schemas.openxmlformats.org/drawingml/2006/picture">
+                  <pic:nvPicPr>
+                    <pic:cNvPr id="0" name="Picture 3"/>
+                    <pic:cNvPicPr>
+                      <a:picLocks noChangeAspect="1" noChangeArrowheads="1"/>
+                    </pic:cNvPicPr>
+                  </pic:nvPicPr>
+                  <pic:blipFill>
+                    <a:blip r:embed="rId5" cstate="print">
+                      <a:extLst>
+                        <a:ext uri="{28A0092B-C50C-407E-A947-70E740481C1C}">
+                          <a14:useLocalDpi xmlns:a14="http://schemas.microsoft.com/office/drawing/2010/main" val="0"/>
+                        </a:ext>
+                      </a:extLst>
+                    </a:blip>
+                    <a:srcRect/>
+                    <a:stretch>
+                      <a:fillRect/>
+                    </a:stretch>
+                  </pic:blipFill>
+                  <pic:spPr bwMode="auto">
+                    <a:xfrm>
+                      <a:off x="0" y="0"/>
+                      <a:ext cx="5943600" cy="1714500"/>
+                    </a:xfrm>
+                    <a:prstGeom prst="rect">
+                      <a:avLst/>
+                    </a:prstGeom>
+                    <a:noFill/>
+                    <a:ln>
+                      <a:noFill/>
+                    </a:ln>
+                  </pic:spPr>
+                </pic:pic>
+              </a:graphicData>
+            </a:graphic>
+          </wp:inline>
+        </w:drawing>
+      </w:r>
+      <w:r>
+        <w:rPr>
+          <w:rFonts w:ascii="Arial" w:eastAsia="Times New Roman" w:hAnsi="Arial" w:cs="Arial"/>
+          <w:b/>
+          <w:bCs/>
+          <w:color w:val="142953"/>
+          <w:spacing w:val="8"/>
+          <w:sz w:val="2"/>
+          <w:szCs w:val="2"/>
+        </w:rPr>
+        <w:br/>
+      </w:r>
+    </w:p>
+    <w:p>
+      <w:pPr>
+        <w:shd w:val="clear" w:color="auto" w:fill="FFFFFF"/>
+        <w:spacing w:after="300" w:line="420" w:lineRule="atLeast"/>
+        <w:rPr>
+          <w:rFonts w:ascii="Arial" w:eastAsia="Times New Roman" w:hAnsi="Arial" w:cs="Arial"/>
+          <w:color w:val="323232"/>
+          <w:spacing w:val="8"/>
+          <w:sz w:val="29"/>
+          <w:szCs w:val="29"/>
+        </w:rPr>
+      </w:pPr>
+      <w:r>
+        <w:rPr>
+          <w:rFonts w:ascii="Arial" w:eastAsia="Times New Roman" w:hAnsi="Arial" w:cs="Arial"/>
+          <w:color w:val="323232"/>
+          <w:spacing w:val="8"/>
+          <w:sz w:val="29"/>
+          <w:szCs w:val="29"/>
+        </w:rPr>
+        <w:t>In this tree, the &lt;html&gt; element is the parent node.</w:t>
+      </w:r>
+    </w:p>
+    <w:p>
+      <w:pPr>
+        <w:shd w:val="clear" w:color="auto" w:fill="FFFFFF"/>
+        <w:spacing w:after="300" w:line="420" w:lineRule="atLeast"/>
+        <w:rPr>
+          <w:rFonts w:ascii="Arial" w:eastAsia="Times New Roman" w:hAnsi="Arial" w:cs="Arial"/>
+          <w:color w:val="323232"/>
+          <w:spacing w:val="8"/>
+          <w:sz w:val="29"/>
+          <w:szCs w:val="29"/>
+        </w:rPr>
+      </w:pPr>
+      <w:r>
+        <w:rPr>
+          <w:rFonts w:ascii="Arial" w:eastAsia="Times New Roman" w:hAnsi="Arial" w:cs="Arial"/>
+          <w:color w:val="323232"/>
+          <w:spacing w:val="8"/>
+          <w:sz w:val="29"/>
+          <w:szCs w:val="29"/>
+        </w:rPr>
+        <w:t>The &lt;head&gt; and &lt;body&gt; elements are the first child nodes of the &lt;html&gt; node and the &lt;title&gt;, &lt;h1&gt; and &lt;a&gt; elements are the last child nodes.</w:t>
+      </w:r>
+    </w:p>
+    <w:p>
+      <w:pPr>
+        <w:shd w:val="clear" w:color="auto" w:fill="FFFFFF"/>
+        <w:spacing w:after="300" w:line="420" w:lineRule="atLeast"/>
+        <w:rPr>
+          <w:rFonts w:ascii="Arial" w:eastAsia="Times New Roman" w:hAnsi="Arial" w:cs="Arial"/>
+          <w:color w:val="323232"/>
+          <w:spacing w:val="8"/>
+          <w:sz w:val="29"/>
+          <w:szCs w:val="29"/>
+        </w:rPr>
+      </w:pPr>
+      <w:r>
+        <w:rPr>
+          <w:rFonts w:ascii="Arial" w:eastAsia="Times New Roman" w:hAnsi="Arial" w:cs="Arial"/>
+          <w:color w:val="323232"/>
+          <w:spacing w:val="8"/>
+          <w:sz w:val="29"/>
+          <w:szCs w:val="29"/>
+        </w:rPr>
+        <w:t>Additionally, the following is true as well:</w:t>
+      </w:r>
+    </w:p>
+    <w:p>
+      <w:pPr>
+        <w:numPr>
+          <w:ilvl w:val="0"/>
+          <w:numId w:val="6"/>
+        </w:numPr>
+        <w:shd w:val="clear" w:color="auto" w:fill="FFFFFF"/>
+        <w:spacing w:after="300" w:line="420" w:lineRule="atLeast"/>
+        <w:ind w:left="495"/>
+        <w:rPr>
+          <w:rFonts w:ascii="Arial" w:eastAsia="Times New Roman" w:hAnsi="Arial" w:cs="Arial"/>
+          <w:color w:val="323232"/>
+          <w:spacing w:val="8"/>
+          <w:sz w:val="29"/>
+          <w:szCs w:val="29"/>
+        </w:rPr>
+      </w:pPr>
+      <w:r>
+        <w:rPr>
+          <w:rFonts w:ascii="Arial" w:eastAsia="Times New Roman" w:hAnsi="Arial" w:cs="Arial"/>
+          <w:color w:val="323232"/>
+          <w:spacing w:val="8"/>
+          <w:sz w:val="29"/>
+          <w:szCs w:val="29"/>
+        </w:rPr>
+        <w:t>The &lt;title&gt; element is the child node of the &lt;head&gt; node</w:t>
+      </w:r>
+    </w:p>
+    <w:p>
+      <w:pPr>
+        <w:numPr>
+          <w:ilvl w:val="0"/>
+          <w:numId w:val="7"/>
+        </w:numPr>
+        <w:shd w:val="clear" w:color="auto" w:fill="FFFFFF"/>
+        <w:spacing w:after="300" w:line="420" w:lineRule="atLeast"/>
+        <w:ind w:left="495"/>
+        <w:rPr>
+          <w:rFonts w:ascii="Arial" w:eastAsia="Times New Roman" w:hAnsi="Arial" w:cs="Arial"/>
+          <w:color w:val="323232"/>
+          <w:spacing w:val="8"/>
+          <w:sz w:val="29"/>
+          <w:szCs w:val="29"/>
+        </w:rPr>
+      </w:pPr>
+      <w:r>
+        <w:rPr>
+          <w:rFonts w:ascii="Arial" w:eastAsia="Times New Roman" w:hAnsi="Arial" w:cs="Arial"/>
+          <w:color w:val="323232"/>
+          <w:spacing w:val="8"/>
+          <w:sz w:val="29"/>
+          <w:szCs w:val="29"/>
+        </w:rPr>
+        <w:lastRenderedPageBreak/>
+        <w:t>The “Title Text” is a text node, and the child of the &lt;title&gt; node</w:t>
+      </w:r>
+    </w:p>
+    <w:p>
+      <w:pPr>
+        <w:numPr>
+          <w:ilvl w:val="0"/>
+          <w:numId w:val="8"/>
+        </w:numPr>
+        <w:shd w:val="clear" w:color="auto" w:fill="FFFFFF"/>
+        <w:spacing w:after="300" w:line="420" w:lineRule="atLeast"/>
+        <w:ind w:left="495"/>
+        <w:rPr>
+          <w:rFonts w:ascii="Arial" w:eastAsia="Times New Roman" w:hAnsi="Arial" w:cs="Arial"/>
+          <w:color w:val="323232"/>
+          <w:spacing w:val="8"/>
+          <w:sz w:val="29"/>
+          <w:szCs w:val="29"/>
+        </w:rPr>
+      </w:pPr>
+      <w:r>
+        <w:rPr>
+          <w:rFonts w:ascii="Arial" w:eastAsia="Times New Roman" w:hAnsi="Arial" w:cs="Arial"/>
+          <w:color w:val="323232"/>
+          <w:spacing w:val="8"/>
+          <w:sz w:val="29"/>
+          <w:szCs w:val="29"/>
+        </w:rPr>
+        <w:t>The &lt;body&gt; element has two child nodes: &lt;h1&gt; and &lt;a&gt;</w:t>
+      </w:r>
+    </w:p>
+    <w:p>
+      <w:pPr>
+        <w:shd w:val="clear" w:color="auto" w:fill="FFFFFF"/>
+        <w:spacing w:after="300" w:line="420" w:lineRule="atLeast"/>
+        <w:rPr>
+          <w:rFonts w:ascii="Arial" w:eastAsia="Times New Roman" w:hAnsi="Arial" w:cs="Arial"/>
+          <w:color w:val="323232"/>
+          <w:spacing w:val="8"/>
+          <w:sz w:val="29"/>
+          <w:szCs w:val="29"/>
+        </w:rPr>
+      </w:pPr>
+      <w:r>
+        <w:rPr>
+          <w:rFonts w:ascii="Arial" w:eastAsia="Times New Roman" w:hAnsi="Arial" w:cs="Arial"/>
+          <w:color w:val="323232"/>
+          <w:spacing w:val="8"/>
+          <w:sz w:val="29"/>
+          <w:szCs w:val="29"/>
+        </w:rPr>
+        <w:t>And so on.</w:t>
+      </w:r>
+    </w:p>
+    <w:p>
+      <w:pPr>
+        <w:shd w:val="clear" w:color="auto" w:fill="FFFFFF"/>
+        <w:spacing w:after="300" w:line="420" w:lineRule="atLeast"/>
+        <w:rPr>
+          <w:rFonts w:ascii="Arial" w:eastAsia="Times New Roman" w:hAnsi="Arial" w:cs="Arial"/>
+          <w:color w:val="323232"/>
+          <w:spacing w:val="8"/>
+          <w:sz w:val="29"/>
+          <w:szCs w:val="29"/>
+        </w:rPr>
+      </w:pPr>
+      <w:r>
+        <w:rPr>
+          <w:rFonts w:ascii="Arial" w:eastAsia="Times New Roman" w:hAnsi="Arial" w:cs="Arial"/>
+          <w:color w:val="323232"/>
+          <w:spacing w:val="8"/>
+          <w:sz w:val="29"/>
+          <w:szCs w:val="29"/>
+        </w:rPr>
+        <w:t xml:space="preserve">The </w:t>
+      </w:r>
+      <w:proofErr w:type="spellStart"/>
+      <w:r>
+        <w:rPr>
+          <w:rFonts w:ascii="Arial" w:eastAsia="Times New Roman" w:hAnsi="Arial" w:cs="Arial"/>
+          <w:color w:val="323232"/>
+          <w:spacing w:val="8"/>
+          <w:sz w:val="29"/>
+          <w:szCs w:val="29"/>
+        </w:rPr>
+        <w:t>childNodes</w:t>
+      </w:r>
+      <w:proofErr w:type="spellEnd"/>
+      <w:r>
+        <w:rPr>
+          <w:rFonts w:ascii="Arial" w:eastAsia="Times New Roman" w:hAnsi="Arial" w:cs="Arial"/>
+          <w:color w:val="323232"/>
+          <w:spacing w:val="8"/>
+          <w:sz w:val="29"/>
+          <w:szCs w:val="29"/>
+        </w:rPr>
+        <w:t>[</w:t>
+      </w:r>
+      <w:proofErr w:type="spellStart"/>
+      <w:r>
+        <w:rPr>
+          <w:rFonts w:ascii="Arial" w:eastAsia="Times New Roman" w:hAnsi="Arial" w:cs="Arial"/>
+          <w:color w:val="323232"/>
+          <w:spacing w:val="8"/>
+          <w:sz w:val="29"/>
+          <w:szCs w:val="29"/>
+        </w:rPr>
+        <w:t>indexnumber</w:t>
+      </w:r>
+      <w:proofErr w:type="spellEnd"/>
+      <w:r>
+        <w:rPr>
+          <w:rFonts w:ascii="Arial" w:eastAsia="Times New Roman" w:hAnsi="Arial" w:cs="Arial"/>
+          <w:color w:val="323232"/>
+          <w:spacing w:val="8"/>
+          <w:sz w:val="29"/>
+          <w:szCs w:val="29"/>
+        </w:rPr>
+        <w:t xml:space="preserve">] property can be used to navigate child nodes. For example: </w:t>
+      </w:r>
+      <w:proofErr w:type="spellStart"/>
+      <w:r>
+        <w:rPr>
+          <w:rFonts w:ascii="Arial" w:eastAsia="Times New Roman" w:hAnsi="Arial" w:cs="Arial"/>
+          <w:color w:val="323232"/>
+          <w:spacing w:val="8"/>
+          <w:sz w:val="29"/>
+          <w:szCs w:val="29"/>
+        </w:rPr>
+        <w:t>childNodes</w:t>
+      </w:r>
+      <w:proofErr w:type="spellEnd"/>
+      <w:r>
+        <w:rPr>
+          <w:rFonts w:ascii="Arial" w:eastAsia="Times New Roman" w:hAnsi="Arial" w:cs="Arial"/>
+          <w:color w:val="323232"/>
+          <w:spacing w:val="8"/>
+          <w:sz w:val="29"/>
+          <w:szCs w:val="29"/>
+        </w:rPr>
+        <w:t>[0] could be used to access the &lt;h1&gt; element when used in relation to the &lt;body&gt; element</w:t>
+      </w:r>
+    </w:p>
+    <w:p>
+      <w:pPr>
         <w:pStyle w:val="NormalWeb"/>
         <w:shd w:val="clear" w:color="auto" w:fill="FFFFFF"/>
         <w:spacing w:before="0" w:beforeAutospacing="0" w:after="300" w:afterAutospacing="0" w:line="420" w:lineRule="atLeast"/>
@@ -39,6 +510,8 @@
           <w:szCs w:val="29"/>
         </w:rPr>
       </w:pPr>
+      <w:bookmarkStart w:id="0" w:name="_GoBack"/>
+      <w:bookmarkEnd w:id="0"/>
       <w:r>
         <w:rPr>
           <w:rFonts w:ascii="Arial" w:hAnsi="Arial" w:cs="Arial"/>
@@ -60,9 +533,14 @@
           <w:sz w:val="29"/>
           <w:szCs w:val="29"/>
         </w:rPr>
-        <w:t>HTML OBJECTS </w:t>
-      </w:r>
-      <w:r>
+        <w:t>DOM VS HTML</w:t>
+      </w:r>
+    </w:p>
+    <w:p>
+      <w:pPr>
+        <w:pStyle w:val="spastudentcourseparagraph"/>
+        <w:shd w:val="clear" w:color="auto" w:fill="FFFFFF"/>
+        <w:spacing w:before="0" w:beforeAutospacing="0" w:after="300" w:afterAutospacing="0" w:line="420" w:lineRule="atLeast"/>
         <w:rPr>
           <w:rFonts w:ascii="Arial" w:hAnsi="Arial" w:cs="Arial"/>
           <w:color w:val="323232"/>
@@ -70,14 +548,8 @@
           <w:sz w:val="29"/>
           <w:szCs w:val="29"/>
         </w:rPr>
-        <w:t>As we’ve covered, the DOM is the Document Object Model. Here is a picture we’ve shown a few times during your training thus far:</w:t>
-      </w:r>
-    </w:p>
-    <w:p>
-      <w:pPr>
-        <w:pStyle w:val="spastudentcourseparagraph"/>
-        <w:shd w:val="clear" w:color="auto" w:fill="FFFFFF"/>
-        <w:spacing w:before="0" w:beforeAutospacing="0" w:after="300" w:afterAutospacing="0" w:line="420" w:lineRule="atLeast"/>
+      </w:pPr>
+      <w:r>
         <w:rPr>
           <w:rFonts w:ascii="Arial" w:hAnsi="Arial" w:cs="Arial"/>
           <w:color w:val="323232"/>
@@ -85,16 +557,7 @@
           <w:sz w:val="29"/>
           <w:szCs w:val="29"/>
         </w:rPr>
-      </w:pPr>
-      <w:r>
-        <w:rPr>
-          <w:rFonts w:ascii="Arial" w:hAnsi="Arial" w:cs="Arial"/>
-          <w:color w:val="323232"/>
-          <w:spacing w:val="8"/>
-          <w:sz w:val="29"/>
-          <w:szCs w:val="29"/>
-        </w:rPr>
-        <w:t>As we’ve covered, the DOM is the Document Object Model. Here is a picture we’ve shown a few times during your training thus far:</w:t>
+        <w:t>Remember, you can use Google Dev Tools to view the DOM:</w:t>
       </w:r>
     </w:p>
     <w:p>
@@ -110,7 +573,424 @@
           <w:szCs w:val="20"/>
         </w:rPr>
       </w:pPr>
-      <w:bookmarkStart w:id="0" w:name="_GoBack"/>
+      <w:hyperlink r:id="rId6" w:tgtFrame="_blank" w:history="1">
+        <w:r>
+          <w:rPr>
+            <w:rStyle w:val="Hyperlink"/>
+            <w:rFonts w:ascii="Arial" w:hAnsi="Arial" w:cs="Arial"/>
+            <w:b/>
+            <w:bCs/>
+            <w:color w:val="142953"/>
+            <w:spacing w:val="8"/>
+            <w:sz w:val="20"/>
+            <w:szCs w:val="20"/>
+            <w:u w:val="none"/>
+          </w:rPr>
+          <w:t>https://developers.google.com/web/tools/chrome-devtools/dom/</w:t>
+        </w:r>
+      </w:hyperlink>
+    </w:p>
+    <w:p>
+      <w:pPr>
+        <w:pStyle w:val="spastudentcourseparagraph"/>
+        <w:shd w:val="clear" w:color="auto" w:fill="FFFFFF"/>
+        <w:spacing w:before="0" w:beforeAutospacing="0" w:after="300" w:afterAutospacing="0" w:line="420" w:lineRule="atLeast"/>
+        <w:rPr>
+          <w:rFonts w:ascii="Arial" w:hAnsi="Arial" w:cs="Arial"/>
+          <w:color w:val="323232"/>
+          <w:spacing w:val="8"/>
+          <w:sz w:val="29"/>
+          <w:szCs w:val="29"/>
+        </w:rPr>
+      </w:pPr>
+      <w:r>
+        <w:rPr>
+          <w:rFonts w:ascii="Arial" w:hAnsi="Arial" w:cs="Arial"/>
+          <w:color w:val="323232"/>
+          <w:spacing w:val="8"/>
+          <w:sz w:val="29"/>
+          <w:szCs w:val="29"/>
+        </w:rPr>
+        <w:t>The DOM looks very similar to your HTML code. But your HTML file and the DOM are different things.</w:t>
+      </w:r>
+    </w:p>
+    <w:p>
+      <w:pPr>
+        <w:pStyle w:val="spastudentcourseparagraph"/>
+        <w:shd w:val="clear" w:color="auto" w:fill="FFFFFF"/>
+        <w:spacing w:before="0" w:beforeAutospacing="0" w:after="300" w:afterAutospacing="0" w:line="420" w:lineRule="atLeast"/>
+        <w:rPr>
+          <w:rFonts w:ascii="Arial" w:hAnsi="Arial" w:cs="Arial"/>
+          <w:color w:val="323232"/>
+          <w:spacing w:val="8"/>
+          <w:sz w:val="29"/>
+          <w:szCs w:val="29"/>
+        </w:rPr>
+      </w:pPr>
+      <w:r>
+        <w:rPr>
+          <w:rFonts w:ascii="Arial" w:hAnsi="Arial" w:cs="Arial"/>
+          <w:color w:val="323232"/>
+          <w:spacing w:val="8"/>
+          <w:sz w:val="29"/>
+          <w:szCs w:val="29"/>
+        </w:rPr>
+        <w:t>Here are some of the differences between HTML and the DOM:</w:t>
+      </w:r>
+    </w:p>
+    <w:p>
+      <w:pPr>
+        <w:pStyle w:val="spastudentcourseparagraph"/>
+        <w:shd w:val="clear" w:color="auto" w:fill="FFFFFF"/>
+        <w:spacing w:before="0" w:beforeAutospacing="0" w:after="300" w:afterAutospacing="0" w:line="420" w:lineRule="atLeast"/>
+        <w:rPr>
+          <w:rFonts w:ascii="Arial" w:hAnsi="Arial" w:cs="Arial"/>
+          <w:color w:val="323232"/>
+          <w:spacing w:val="8"/>
+          <w:sz w:val="29"/>
+          <w:szCs w:val="29"/>
+        </w:rPr>
+      </w:pPr>
+      <w:r>
+        <w:rPr>
+          <w:rFonts w:ascii="Arial" w:hAnsi="Arial" w:cs="Arial"/>
+          <w:color w:val="323232"/>
+          <w:spacing w:val="8"/>
+          <w:sz w:val="29"/>
+          <w:szCs w:val="29"/>
+        </w:rPr>
+        <w:t>1. The DOM tree is built as a result of your HTML code being parsed by the browser. It represents your HTML elements as objects – thereby making the code a sort of object-oriented language which HTML inherently isn’t (it’s a markup language).</w:t>
+      </w:r>
+    </w:p>
+    <w:p>
+      <w:pPr>
+        <w:pStyle w:val="spastudentcourseparagraph"/>
+        <w:shd w:val="clear" w:color="auto" w:fill="FFFFFF"/>
+        <w:spacing w:before="0" w:beforeAutospacing="0" w:after="300" w:afterAutospacing="0" w:line="420" w:lineRule="atLeast"/>
+        <w:rPr>
+          <w:rFonts w:ascii="Arial" w:hAnsi="Arial" w:cs="Arial"/>
+          <w:color w:val="323232"/>
+          <w:spacing w:val="8"/>
+          <w:sz w:val="29"/>
+          <w:szCs w:val="29"/>
+        </w:rPr>
+      </w:pPr>
+      <w:r>
+        <w:rPr>
+          <w:rFonts w:ascii="Arial" w:hAnsi="Arial" w:cs="Arial"/>
+          <w:color w:val="323232"/>
+          <w:spacing w:val="8"/>
+          <w:sz w:val="29"/>
+          <w:szCs w:val="29"/>
+        </w:rPr>
+        <w:t>2. The DOM is used by browsers as a first step towards determining what to render in the browser window.</w:t>
+      </w:r>
+    </w:p>
+    <w:p>
+      <w:pPr>
+        <w:pStyle w:val="spastudentcourseparagraph"/>
+        <w:shd w:val="clear" w:color="auto" w:fill="FFFFFF"/>
+        <w:spacing w:before="0" w:beforeAutospacing="0" w:after="300" w:afterAutospacing="0" w:line="420" w:lineRule="atLeast"/>
+        <w:rPr>
+          <w:rFonts w:ascii="Arial" w:hAnsi="Arial" w:cs="Arial"/>
+          <w:color w:val="323232"/>
+          <w:spacing w:val="8"/>
+          <w:sz w:val="29"/>
+          <w:szCs w:val="29"/>
+        </w:rPr>
+      </w:pPr>
+      <w:r>
+        <w:rPr>
+          <w:rFonts w:ascii="Arial" w:hAnsi="Arial" w:cs="Arial"/>
+          <w:color w:val="323232"/>
+          <w:spacing w:val="8"/>
+          <w:sz w:val="29"/>
+          <w:szCs w:val="29"/>
+        </w:rPr>
+        <w:t>3. The DOM is an abstraction of the HTML code. As a reminder, “abstraction” refers to the hiding away of the implementation details, and only providing the description of the behavior to be performed.</w:t>
+      </w:r>
+    </w:p>
+    <w:p>
+      <w:pPr>
+        <w:pStyle w:val="spastudentcourseparagraph"/>
+        <w:shd w:val="clear" w:color="auto" w:fill="FFFFFF"/>
+        <w:spacing w:before="0" w:beforeAutospacing="0" w:after="300" w:afterAutospacing="0" w:line="420" w:lineRule="atLeast"/>
+        <w:rPr>
+          <w:rFonts w:ascii="Arial" w:hAnsi="Arial" w:cs="Arial"/>
+          <w:color w:val="323232"/>
+          <w:spacing w:val="8"/>
+          <w:sz w:val="29"/>
+          <w:szCs w:val="29"/>
+        </w:rPr>
+      </w:pPr>
+      <w:r>
+        <w:rPr>
+          <w:rFonts w:ascii="Arial" w:hAnsi="Arial" w:cs="Arial"/>
+          <w:color w:val="323232"/>
+          <w:spacing w:val="8"/>
+          <w:sz w:val="29"/>
+          <w:szCs w:val="29"/>
+        </w:rPr>
+        <w:lastRenderedPageBreak/>
+        <w:t>4. Sometimes browsers correct errors in HTML code when building DOM trees. For example:</w:t>
+      </w:r>
+    </w:p>
+    <w:p>
+      <w:pPr>
+        <w:pStyle w:val="spastudentcourseparagraph"/>
+        <w:shd w:val="clear" w:color="auto" w:fill="FFFFFF"/>
+        <w:spacing w:before="0" w:beforeAutospacing="0" w:after="300" w:afterAutospacing="0" w:line="420" w:lineRule="atLeast"/>
+        <w:rPr>
+          <w:rFonts w:ascii="Arial" w:hAnsi="Arial" w:cs="Arial"/>
+          <w:color w:val="323232"/>
+          <w:spacing w:val="8"/>
+          <w:sz w:val="29"/>
+          <w:szCs w:val="29"/>
+        </w:rPr>
+      </w:pPr>
+      <w:r>
+        <w:rPr>
+          <w:rFonts w:ascii="Arial" w:hAnsi="Arial" w:cs="Arial"/>
+          <w:color w:val="323232"/>
+          <w:spacing w:val="8"/>
+          <w:sz w:val="29"/>
+          <w:szCs w:val="29"/>
+        </w:rPr>
+        <w:t>If you accidentally leave out the &lt;body&gt; element in your code, the browser may add this to the DOM to ensure the code is valid (note: this change would only be included in the DOM, not your actual code).</w:t>
+      </w:r>
+    </w:p>
+    <w:p>
+      <w:pPr>
+        <w:pStyle w:val="spastudentcourseparagraph"/>
+        <w:shd w:val="clear" w:color="auto" w:fill="FFFFFF"/>
+        <w:spacing w:before="0" w:beforeAutospacing="0" w:after="300" w:afterAutospacing="0" w:line="420" w:lineRule="atLeast"/>
+        <w:rPr>
+          <w:rFonts w:ascii="Arial" w:hAnsi="Arial" w:cs="Arial"/>
+          <w:color w:val="323232"/>
+          <w:spacing w:val="8"/>
+          <w:sz w:val="29"/>
+          <w:szCs w:val="29"/>
+        </w:rPr>
+      </w:pPr>
+    </w:p>
+    <w:p>
+      <w:pPr>
+        <w:pStyle w:val="spastudentcourseparagraph"/>
+        <w:shd w:val="clear" w:color="auto" w:fill="FFFFFF"/>
+        <w:spacing w:before="0" w:beforeAutospacing="0" w:after="300" w:afterAutospacing="0" w:line="420" w:lineRule="atLeast"/>
+        <w:rPr>
+          <w:rFonts w:ascii="Arial" w:hAnsi="Arial" w:cs="Arial"/>
+          <w:color w:val="323232"/>
+          <w:spacing w:val="8"/>
+          <w:sz w:val="29"/>
+          <w:szCs w:val="29"/>
+        </w:rPr>
+      </w:pPr>
+      <w:r>
+        <w:rPr>
+          <w:rFonts w:ascii="Arial" w:hAnsi="Arial" w:cs="Arial"/>
+          <w:color w:val="323232"/>
+          <w:spacing w:val="8"/>
+          <w:sz w:val="29"/>
+          <w:szCs w:val="29"/>
+        </w:rPr>
+        <w:t>5. The DOM can be modified. For example: nodes (individual parts like elements or text) can be added to the DOM using JavaScript. For example:</w:t>
+      </w:r>
+    </w:p>
+    <w:p>
+      <w:pPr>
+        <w:shd w:val="clear" w:color="auto" w:fill="FFFFFF"/>
+        <w:rPr>
+          <w:rFonts w:ascii="Arial" w:hAnsi="Arial" w:cs="Arial"/>
+          <w:b/>
+          <w:bCs/>
+          <w:color w:val="142953"/>
+          <w:spacing w:val="8"/>
+          <w:sz w:val="20"/>
+          <w:szCs w:val="20"/>
+        </w:rPr>
+      </w:pPr>
+      <w:r>
+        <w:rPr>
+          <w:rFonts w:ascii="Arial" w:hAnsi="Arial" w:cs="Arial"/>
+          <w:b/>
+          <w:bCs/>
+          <w:noProof/>
+          <w:color w:val="142953"/>
+          <w:spacing w:val="8"/>
+          <w:sz w:val="20"/>
+          <w:szCs w:val="20"/>
+        </w:rPr>
+        <w:drawing>
+          <wp:inline distT="0" distB="0" distL="0" distR="0" wp14:anchorId="628B7DF6" wp14:editId="6DB336FF">
+            <wp:extent cx="5943600" cy="617220"/>
+            <wp:effectExtent l="0" t="0" r="0" b="0"/>
+            <wp:docPr id="59" name="Picture 59"/>
+            <wp:cNvGraphicFramePr>
+              <a:graphicFrameLocks xmlns:a="http://schemas.openxmlformats.org/drawingml/2006/main" noChangeAspect="1"/>
+            </wp:cNvGraphicFramePr>
+            <a:graphic xmlns:a="http://schemas.openxmlformats.org/drawingml/2006/main">
+              <a:graphicData uri="http://schemas.openxmlformats.org/drawingml/2006/picture">
+                <pic:pic xmlns:pic="http://schemas.openxmlformats.org/drawingml/2006/picture">
+                  <pic:nvPicPr>
+                    <pic:cNvPr id="0" name="Picture 1"/>
+                    <pic:cNvPicPr>
+                      <a:picLocks noChangeAspect="1" noChangeArrowheads="1"/>
+                    </pic:cNvPicPr>
+                  </pic:nvPicPr>
+                  <pic:blipFill>
+                    <a:blip r:embed="rId7">
+                      <a:extLst>
+                        <a:ext uri="{28A0092B-C50C-407E-A947-70E740481C1C}">
+                          <a14:useLocalDpi xmlns:a14="http://schemas.microsoft.com/office/drawing/2010/main" val="0"/>
+                        </a:ext>
+                      </a:extLst>
+                    </a:blip>
+                    <a:srcRect/>
+                    <a:stretch>
+                      <a:fillRect/>
+                    </a:stretch>
+                  </pic:blipFill>
+                  <pic:spPr bwMode="auto">
+                    <a:xfrm>
+                      <a:off x="0" y="0"/>
+                      <a:ext cx="5943600" cy="617220"/>
+                    </a:xfrm>
+                    <a:prstGeom prst="rect">
+                      <a:avLst/>
+                    </a:prstGeom>
+                    <a:noFill/>
+                    <a:ln>
+                      <a:noFill/>
+                    </a:ln>
+                  </pic:spPr>
+                </pic:pic>
+              </a:graphicData>
+            </a:graphic>
+          </wp:inline>
+        </w:drawing>
+      </w:r>
+      <w:r>
+        <w:rPr>
+          <w:rFonts w:ascii="Arial" w:hAnsi="Arial" w:cs="Arial"/>
+          <w:b/>
+          <w:bCs/>
+          <w:color w:val="142953"/>
+          <w:spacing w:val="8"/>
+          <w:sz w:val="2"/>
+          <w:szCs w:val="2"/>
+        </w:rPr>
+        <w:br/>
+      </w:r>
+    </w:p>
+    <w:p>
+      <w:pPr>
+        <w:pStyle w:val="spastudentcourseparagraph"/>
+        <w:shd w:val="clear" w:color="auto" w:fill="FFFFFF"/>
+        <w:spacing w:before="0" w:beforeAutospacing="0" w:after="300" w:afterAutospacing="0" w:line="420" w:lineRule="atLeast"/>
+        <w:rPr>
+          <w:rFonts w:ascii="Arial" w:hAnsi="Arial" w:cs="Arial"/>
+          <w:color w:val="323232"/>
+          <w:spacing w:val="8"/>
+          <w:sz w:val="29"/>
+          <w:szCs w:val="29"/>
+        </w:rPr>
+      </w:pPr>
+      <w:r>
+        <w:rPr>
+          <w:rFonts w:ascii="Arial" w:hAnsi="Arial" w:cs="Arial"/>
+          <w:color w:val="323232"/>
+          <w:spacing w:val="8"/>
+          <w:sz w:val="29"/>
+          <w:szCs w:val="29"/>
+        </w:rPr>
+        <w:t>These updates to the DOM would not change our HTML file. JavaScript can be used to modify the content, structure, or styling of the DOM.</w:t>
+      </w:r>
+    </w:p>
+    <w:p>
+      <w:pPr>
+        <w:pStyle w:val="NormalWeb"/>
+        <w:shd w:val="clear" w:color="auto" w:fill="FFFFFF"/>
+        <w:spacing w:before="0" w:beforeAutospacing="0" w:after="300" w:afterAutospacing="0" w:line="420" w:lineRule="atLeast"/>
+        <w:rPr>
+          <w:rFonts w:ascii="Arial" w:hAnsi="Arial" w:cs="Arial"/>
+          <w:color w:val="323232"/>
+          <w:spacing w:val="8"/>
+          <w:sz w:val="29"/>
+          <w:szCs w:val="29"/>
+        </w:rPr>
+      </w:pPr>
+      <w:r>
+        <w:rPr>
+          <w:rFonts w:ascii="Arial" w:hAnsi="Arial" w:cs="Arial"/>
+          <w:b/>
+          <w:bCs/>
+          <w:color w:val="323232"/>
+          <w:spacing w:val="8"/>
+          <w:sz w:val="29"/>
+          <w:szCs w:val="29"/>
+        </w:rPr>
+        <w:br/>
+      </w:r>
+      <w:r>
+        <w:rPr>
+          <w:rStyle w:val="Strong"/>
+          <w:rFonts w:ascii="Arial" w:hAnsi="Arial" w:cs="Arial"/>
+          <w:color w:val="323232"/>
+          <w:spacing w:val="8"/>
+          <w:sz w:val="29"/>
+          <w:szCs w:val="29"/>
+        </w:rPr>
+        <w:t>HTML OBJECTS </w:t>
+      </w:r>
+      <w:r>
+        <w:rPr>
+          <w:rFonts w:ascii="Arial" w:hAnsi="Arial" w:cs="Arial"/>
+          <w:color w:val="323232"/>
+          <w:spacing w:val="8"/>
+          <w:sz w:val="29"/>
+          <w:szCs w:val="29"/>
+        </w:rPr>
+        <w:t>As we’ve covered, the DOM is the Document Object Model. Here is a picture we’ve shown a few times during your training thus far:</w:t>
+      </w:r>
+    </w:p>
+    <w:p>
+      <w:pPr>
+        <w:pStyle w:val="spastudentcourseparagraph"/>
+        <w:shd w:val="clear" w:color="auto" w:fill="FFFFFF"/>
+        <w:spacing w:before="0" w:beforeAutospacing="0" w:after="300" w:afterAutospacing="0" w:line="420" w:lineRule="atLeast"/>
+        <w:rPr>
+          <w:rFonts w:ascii="Arial" w:hAnsi="Arial" w:cs="Arial"/>
+          <w:color w:val="323232"/>
+          <w:spacing w:val="8"/>
+          <w:sz w:val="29"/>
+          <w:szCs w:val="29"/>
+        </w:rPr>
+      </w:pPr>
+      <w:r>
+        <w:rPr>
+          <w:rFonts w:ascii="Arial" w:hAnsi="Arial" w:cs="Arial"/>
+          <w:color w:val="323232"/>
+          <w:spacing w:val="8"/>
+          <w:sz w:val="29"/>
+          <w:szCs w:val="29"/>
+        </w:rPr>
+        <w:t>As we’ve covered, the DOM is the Document Object Model. Here is a picture we’ve shown a few times during your training thus far:</w:t>
+      </w:r>
+    </w:p>
+    <w:p>
+      <w:pPr>
+        <w:shd w:val="clear" w:color="auto" w:fill="FFFFFF"/>
+        <w:rPr>
+          <w:rFonts w:ascii="Arial" w:hAnsi="Arial" w:cs="Arial"/>
+          <w:b/>
+          <w:bCs/>
+          <w:color w:val="142953"/>
+          <w:spacing w:val="8"/>
+          <w:sz w:val="20"/>
+          <w:szCs w:val="20"/>
+        </w:rPr>
+      </w:pPr>
       <w:r>
         <w:rPr>
           <w:rFonts w:ascii="Arial" w:hAnsi="Arial" w:cs="Arial"/>
@@ -141,7 +1021,7 @@
                     </pic:cNvPicPr>
                   </pic:nvPicPr>
                   <pic:blipFill>
-                    <a:blip r:embed="rId5">
+                    <a:blip r:embed="rId8">
                       <a:extLst>
                         <a:ext uri="{28A0092B-C50C-407E-A947-70E740481C1C}">
                           <a14:useLocalDpi xmlns:a14="http://schemas.microsoft.com/office/drawing/2010/main" val="0"/>
@@ -172,7 +1052,6 @@
           </wp:inline>
         </w:drawing>
       </w:r>
-      <w:bookmarkEnd w:id="0"/>
       <w:r>
         <w:rPr>
           <w:rFonts w:ascii="Arial" w:hAnsi="Arial" w:cs="Arial"/>
@@ -272,7 +1151,7 @@
           <w:szCs w:val="20"/>
         </w:rPr>
       </w:pPr>
-      <w:hyperlink r:id="rId6" w:tgtFrame="_blank" w:history="1">
+      <w:hyperlink r:id="rId9" w:tgtFrame="_blank" w:history="1">
         <w:r>
           <w:rPr>
             <w:rStyle w:val="Hyperlink"/>
@@ -392,7 +1271,7 @@
           <w:szCs w:val="27"/>
         </w:rPr>
       </w:pPr>
-      <w:hyperlink r:id="rId7" w:tgtFrame="_blank" w:history="1">
+      <w:hyperlink r:id="rId10" w:tgtFrame="_blank" w:history="1">
         <w:r>
           <w:rPr>
             <w:rStyle w:val="Hyperlink"/>
@@ -461,7 +1340,7 @@
           <w:szCs w:val="27"/>
         </w:rPr>
       </w:pPr>
-      <w:hyperlink r:id="rId8" w:tgtFrame="_blank" w:history="1">
+      <w:hyperlink r:id="rId11" w:tgtFrame="_blank" w:history="1">
         <w:r>
           <w:rPr>
             <w:rStyle w:val="Hyperlink"/>
@@ -530,7 +1409,7 @@
           <w:szCs w:val="27"/>
         </w:rPr>
       </w:pPr>
-      <w:hyperlink r:id="rId9" w:tgtFrame="_blank" w:history="1">
+      <w:hyperlink r:id="rId12" w:tgtFrame="_blank" w:history="1">
         <w:r>
           <w:rPr>
             <w:rStyle w:val="Hyperlink"/>
@@ -597,7 +1476,7 @@
                     </pic:cNvPicPr>
                   </pic:nvPicPr>
                   <pic:blipFill>
-                    <a:blip r:embed="rId10">
+                    <a:blip r:embed="rId13">
                       <a:extLst>
                         <a:ext uri="{28A0092B-C50C-407E-A947-70E740481C1C}">
                           <a14:useLocalDpi xmlns:a14="http://schemas.microsoft.com/office/drawing/2010/main" val="0"/>
@@ -672,13 +1551,8 @@
       <w:pPr>
         <w:pStyle w:val="NoSpacing"/>
       </w:pPr>
-      <w:proofErr w:type="gramStart"/>
-      <w:r>
-        <w:t>alert(</w:t>
-      </w:r>
-      <w:proofErr w:type="gramEnd"/>
-      <w:r>
-        <w:t>“</w:t>
+      <w:r>
+        <w:t>alert(“</w:t>
       </w:r>
       <w:proofErr w:type="spellStart"/>
       <w:r>
@@ -763,17 +1637,12 @@
         <w:t>&lt;button onclick="</w:t>
       </w:r>
       <w:proofErr w:type="spellStart"/>
-      <w:proofErr w:type="gramStart"/>
       <w:r>
         <w:t>myFunction</w:t>
       </w:r>
       <w:proofErr w:type="spellEnd"/>
       <w:r>
-        <w:t>(</w:t>
-      </w:r>
-      <w:proofErr w:type="gramEnd"/>
-      <w:r>
-        <w:t>)"&gt;Try it&lt;/button&gt;</w:t>
+        <w:t>()"&gt;Try it&lt;/button&gt;</w:t>
       </w:r>
     </w:p>
     <w:p>
@@ -797,17 +1666,12 @@
         <w:t xml:space="preserve">function </w:t>
       </w:r>
       <w:proofErr w:type="spellStart"/>
-      <w:proofErr w:type="gramStart"/>
       <w:r>
         <w:t>myFunction</w:t>
       </w:r>
       <w:proofErr w:type="spellEnd"/>
       <w:r>
-        <w:t>(</w:t>
-      </w:r>
-      <w:proofErr w:type="gramEnd"/>
-      <w:r>
-        <w:t>) {</w:t>
+        <w:t>() {</w:t>
       </w:r>
     </w:p>
     <w:p>
@@ -815,15 +1679,7 @@
         <w:pStyle w:val="NoSpacing"/>
       </w:pPr>
       <w:r>
-        <w:t xml:space="preserve">  </w:t>
-      </w:r>
-      <w:proofErr w:type="gramStart"/>
-      <w:r>
-        <w:t>alert(</w:t>
-      </w:r>
-      <w:proofErr w:type="gramEnd"/>
-      <w:r>
-        <w:t>"I am an alert box!");</w:t>
+        <w:t xml:space="preserve">  alert("I am an alert box!");</w:t>
       </w:r>
     </w:p>
     <w:p>
@@ -900,7 +1756,7 @@
                     </pic:cNvPicPr>
                   </pic:nvPicPr>
                   <pic:blipFill>
-                    <a:blip r:embed="rId11">
+                    <a:blip r:embed="rId14">
                       <a:extLst>
                         <a:ext uri="{28A0092B-C50C-407E-A947-70E740481C1C}">
                           <a14:useLocalDpi xmlns:a14="http://schemas.microsoft.com/office/drawing/2010/main" val="0"/>
@@ -966,13 +1822,8 @@
       <w:pPr>
         <w:pStyle w:val="NoSpacing"/>
       </w:pPr>
-      <w:proofErr w:type="gramStart"/>
-      <w:r>
-        <w:t>alert(</w:t>
-      </w:r>
-      <w:proofErr w:type="gramEnd"/>
-      <w:r>
-        <w:t>"</w:t>
+      <w:r>
+        <w:t>alert("</w:t>
       </w:r>
       <w:proofErr w:type="spellStart"/>
       <w:r>
@@ -1039,7 +1890,7 @@
                     </pic:cNvPicPr>
                   </pic:nvPicPr>
                   <pic:blipFill>
-                    <a:blip r:embed="rId12">
+                    <a:blip r:embed="rId15">
                       <a:extLst>
                         <a:ext uri="{28A0092B-C50C-407E-A947-70E740481C1C}">
                           <a14:useLocalDpi xmlns:a14="http://schemas.microsoft.com/office/drawing/2010/main" val="0"/>
@@ -1138,7 +1989,7 @@
                     </pic:cNvPicPr>
                   </pic:nvPicPr>
                   <pic:blipFill>
-                    <a:blip r:embed="rId13">
+                    <a:blip r:embed="rId16">
                       <a:extLst>
                         <a:ext uri="{28A0092B-C50C-407E-A947-70E740481C1C}">
                           <a14:useLocalDpi xmlns:a14="http://schemas.microsoft.com/office/drawing/2010/main" val="0"/>
@@ -1222,7 +2073,7 @@
                     </pic:cNvPicPr>
                   </pic:nvPicPr>
                   <pic:blipFill>
-                    <a:blip r:embed="rId14">
+                    <a:blip r:embed="rId17">
                       <a:extLst>
                         <a:ext uri="{28A0092B-C50C-407E-A947-70E740481C1C}">
                           <a14:useLocalDpi xmlns:a14="http://schemas.microsoft.com/office/drawing/2010/main" val="0"/>
@@ -1298,7 +2149,7 @@
                     </pic:cNvPicPr>
                   </pic:nvPicPr>
                   <pic:blipFill>
-                    <a:blip r:embed="rId15">
+                    <a:blip r:embed="rId18">
                       <a:extLst>
                         <a:ext uri="{28A0092B-C50C-407E-A947-70E740481C1C}">
                           <a14:useLocalDpi xmlns:a14="http://schemas.microsoft.com/office/drawing/2010/main" val="0"/>
@@ -1436,7 +2287,7 @@
                     </pic:cNvPicPr>
                   </pic:nvPicPr>
                   <pic:blipFill>
-                    <a:blip r:embed="rId16">
+                    <a:blip r:embed="rId19">
                       <a:extLst>
                         <a:ext uri="{28A0092B-C50C-407E-A947-70E740481C1C}">
                           <a14:useLocalDpi xmlns:a14="http://schemas.microsoft.com/office/drawing/2010/main" val="0"/>
@@ -1509,7 +2360,6 @@
         <w:t xml:space="preserve">The element returned by </w:t>
       </w:r>
       <w:proofErr w:type="spellStart"/>
-      <w:proofErr w:type="gramStart"/>
       <w:r>
         <w:rPr>
           <w:rFonts w:ascii="Times New Roman" w:eastAsia="Times New Roman" w:hAnsi="Times New Roman" w:cs="Times New Roman"/>
@@ -1519,7 +2369,6 @@
         <w:t>document.getElementById</w:t>
       </w:r>
       <w:proofErr w:type="spellEnd"/>
-      <w:proofErr w:type="gramEnd"/>
       <w:r>
         <w:rPr>
           <w:rFonts w:ascii="Times New Roman" w:eastAsia="Times New Roman" w:hAnsi="Times New Roman" w:cs="Times New Roman"/>
@@ -1582,7 +2431,7 @@
                     </pic:cNvPicPr>
                   </pic:nvPicPr>
                   <pic:blipFill>
-                    <a:blip r:embed="rId17">
+                    <a:blip r:embed="rId20">
                       <a:extLst>
                         <a:ext uri="{28A0092B-C50C-407E-A947-70E740481C1C}">
                           <a14:useLocalDpi xmlns:a14="http://schemas.microsoft.com/office/drawing/2010/main" val="0"/>
@@ -1666,7 +2515,7 @@
                     </pic:cNvPicPr>
                   </pic:nvPicPr>
                   <pic:blipFill>
-                    <a:blip r:embed="rId18">
+                    <a:blip r:embed="rId21">
                       <a:extLst>
                         <a:ext uri="{28A0092B-C50C-407E-A947-70E740481C1C}">
                           <a14:useLocalDpi xmlns:a14="http://schemas.microsoft.com/office/drawing/2010/main" val="0"/>
@@ -1800,7 +2649,6 @@
         <w:t xml:space="preserve">Let’s look at creating a function using the </w:t>
       </w:r>
       <w:proofErr w:type="spellStart"/>
-      <w:proofErr w:type="gramStart"/>
       <w:r>
         <w:rPr>
           <w:rFonts w:ascii="Times New Roman" w:eastAsia="Times New Roman" w:hAnsi="Times New Roman" w:cs="Times New Roman"/>
@@ -1810,7 +2658,6 @@
         <w:t>document.getElementById</w:t>
       </w:r>
       <w:proofErr w:type="spellEnd"/>
-      <w:proofErr w:type="gramEnd"/>
       <w:r>
         <w:rPr>
           <w:rFonts w:ascii="Times New Roman" w:eastAsia="Times New Roman" w:hAnsi="Times New Roman" w:cs="Times New Roman"/>
@@ -1854,7 +2701,7 @@
                     </pic:cNvPicPr>
                   </pic:nvPicPr>
                   <pic:blipFill>
-                    <a:blip r:embed="rId19">
+                    <a:blip r:embed="rId22">
                       <a:extLst>
                         <a:ext uri="{28A0092B-C50C-407E-A947-70E740481C1C}">
                           <a14:useLocalDpi xmlns:a14="http://schemas.microsoft.com/office/drawing/2010/main" val="0"/>
@@ -1985,25 +2832,7 @@
           <w:sz w:val="24"/>
           <w:szCs w:val="24"/>
         </w:rPr>
-        <w:t xml:space="preserve">Everything inside our curly brackets </w:t>
-      </w:r>
-      <w:proofErr w:type="gramStart"/>
-      <w:r>
-        <w:rPr>
-          <w:rFonts w:ascii="Times New Roman" w:eastAsia="Times New Roman" w:hAnsi="Times New Roman" w:cs="Times New Roman"/>
-          <w:sz w:val="24"/>
-          <w:szCs w:val="24"/>
-        </w:rPr>
-        <w:t>{ }</w:t>
-      </w:r>
-      <w:proofErr w:type="gramEnd"/>
-      <w:r>
-        <w:rPr>
-          <w:rFonts w:ascii="Times New Roman" w:eastAsia="Times New Roman" w:hAnsi="Times New Roman" w:cs="Times New Roman"/>
-          <w:sz w:val="24"/>
-          <w:szCs w:val="24"/>
-        </w:rPr>
-        <w:t xml:space="preserve"> is our function.</w:t>
+        <w:t>Everything inside our curly brackets { } is our function.</w:t>
       </w:r>
     </w:p>
     <w:p>
@@ -2038,7 +2867,7 @@
                     </pic:cNvPicPr>
                   </pic:nvPicPr>
                   <pic:blipFill>
-                    <a:blip r:embed="rId20" cstate="print">
+                    <a:blip r:embed="rId23" cstate="print">
                       <a:extLst>
                         <a:ext uri="{28A0092B-C50C-407E-A947-70E740481C1C}">
                           <a14:useLocalDpi xmlns:a14="http://schemas.microsoft.com/office/drawing/2010/main" val="0"/>
@@ -2132,7 +2961,7 @@
                     </pic:cNvPicPr>
                   </pic:nvPicPr>
                   <pic:blipFill>
-                    <a:blip r:embed="rId21">
+                    <a:blip r:embed="rId24">
                       <a:extLst>
                         <a:ext uri="{28A0092B-C50C-407E-A947-70E740481C1C}">
                           <a14:useLocalDpi xmlns:a14="http://schemas.microsoft.com/office/drawing/2010/main" val="0"/>
@@ -2262,7 +3091,7 @@
                     </pic:cNvPicPr>
                   </pic:nvPicPr>
                   <pic:blipFill>
-                    <a:blip r:embed="rId22">
+                    <a:blip r:embed="rId25">
                       <a:extLst>
                         <a:ext uri="{28A0092B-C50C-407E-A947-70E740481C1C}">
                           <a14:useLocalDpi xmlns:a14="http://schemas.microsoft.com/office/drawing/2010/main" val="0"/>
@@ -2346,7 +3175,7 @@
                     </pic:cNvPicPr>
                   </pic:nvPicPr>
                   <pic:blipFill>
-                    <a:blip r:embed="rId23">
+                    <a:blip r:embed="rId26">
                       <a:extLst>
                         <a:ext uri="{28A0092B-C50C-407E-A947-70E740481C1C}">
                           <a14:useLocalDpi xmlns:a14="http://schemas.microsoft.com/office/drawing/2010/main" val="0"/>
@@ -2387,7 +3216,7 @@
           <w:szCs w:val="24"/>
         </w:rPr>
       </w:pPr>
-      <w:hyperlink r:id="rId24" w:tgtFrame="_blank" w:history="1">
+      <w:hyperlink r:id="rId27" w:tgtFrame="_blank" w:history="1">
         <w:r>
           <w:rPr>
             <w:rFonts w:ascii="Times New Roman" w:eastAsia="Times New Roman" w:hAnsi="Times New Roman" w:cs="Times New Roman"/>
@@ -2454,7 +3283,7 @@
                     </pic:cNvPicPr>
                   </pic:nvPicPr>
                   <pic:blipFill>
-                    <a:blip r:embed="rId25">
+                    <a:blip r:embed="rId28">
                       <a:extLst>
                         <a:ext uri="{28A0092B-C50C-407E-A947-70E740481C1C}">
                           <a14:useLocalDpi xmlns:a14="http://schemas.microsoft.com/office/drawing/2010/main" val="0"/>
@@ -2539,7 +3368,7 @@
                     </pic:cNvPicPr>
                   </pic:nvPicPr>
                   <pic:blipFill>
-                    <a:blip r:embed="rId26">
+                    <a:blip r:embed="rId29">
                       <a:extLst>
                         <a:ext uri="{28A0092B-C50C-407E-A947-70E740481C1C}">
                           <a14:useLocalDpi xmlns:a14="http://schemas.microsoft.com/office/drawing/2010/main" val="0"/>
@@ -2607,7 +3436,7 @@
                     </pic:cNvPicPr>
                   </pic:nvPicPr>
                   <pic:blipFill>
-                    <a:blip r:embed="rId27">
+                    <a:blip r:embed="rId30">
                       <a:extLst>
                         <a:ext uri="{28A0092B-C50C-407E-A947-70E740481C1C}">
                           <a14:useLocalDpi xmlns:a14="http://schemas.microsoft.com/office/drawing/2010/main" val="0"/>
@@ -2675,7 +3504,7 @@
                     </pic:cNvPicPr>
                   </pic:nvPicPr>
                   <pic:blipFill>
-                    <a:blip r:embed="rId28">
+                    <a:blip r:embed="rId31">
                       <a:extLst>
                         <a:ext uri="{28A0092B-C50C-407E-A947-70E740481C1C}">
                           <a14:useLocalDpi xmlns:a14="http://schemas.microsoft.com/office/drawing/2010/main" val="0"/>
@@ -2764,7 +3593,7 @@
                     </pic:cNvPicPr>
                   </pic:nvPicPr>
                   <pic:blipFill>
-                    <a:blip r:embed="rId29">
+                    <a:blip r:embed="rId32">
                       <a:extLst>
                         <a:ext uri="{28A0092B-C50C-407E-A947-70E740481C1C}">
                           <a14:useLocalDpi xmlns:a14="http://schemas.microsoft.com/office/drawing/2010/main" val="0"/>
@@ -3013,7 +3842,7 @@
                     </pic:cNvPicPr>
                   </pic:nvPicPr>
                   <pic:blipFill>
-                    <a:blip r:embed="rId30">
+                    <a:blip r:embed="rId33">
                       <a:extLst>
                         <a:ext uri="{28A0092B-C50C-407E-A947-70E740481C1C}">
                           <a14:useLocalDpi xmlns:a14="http://schemas.microsoft.com/office/drawing/2010/main" val="0"/>
@@ -3097,7 +3926,7 @@
                     </pic:cNvPicPr>
                   </pic:nvPicPr>
                   <pic:blipFill>
-                    <a:blip r:embed="rId31">
+                    <a:blip r:embed="rId34">
                       <a:extLst>
                         <a:ext uri="{28A0092B-C50C-407E-A947-70E740481C1C}">
                           <a14:useLocalDpi xmlns:a14="http://schemas.microsoft.com/office/drawing/2010/main" val="0"/>
@@ -3225,7 +4054,7 @@
                     </pic:cNvPicPr>
                   </pic:nvPicPr>
                   <pic:blipFill>
-                    <a:blip r:embed="rId32">
+                    <a:blip r:embed="rId35">
                       <a:extLst>
                         <a:ext uri="{28A0092B-C50C-407E-A947-70E740481C1C}">
                           <a14:useLocalDpi xmlns:a14="http://schemas.microsoft.com/office/drawing/2010/main" val="0"/>
@@ -3301,7 +4130,7 @@
                     </pic:cNvPicPr>
                   </pic:nvPicPr>
                   <pic:blipFill>
-                    <a:blip r:embed="rId33">
+                    <a:blip r:embed="rId36">
                       <a:extLst>
                         <a:ext uri="{28A0092B-C50C-407E-A947-70E740481C1C}">
                           <a14:useLocalDpi xmlns:a14="http://schemas.microsoft.com/office/drawing/2010/main" val="0"/>
@@ -3395,7 +4224,7 @@
                     </pic:cNvPicPr>
                   </pic:nvPicPr>
                   <pic:blipFill>
-                    <a:blip r:embed="rId34">
+                    <a:blip r:embed="rId37">
                       <a:extLst>
                         <a:ext uri="{28A0092B-C50C-407E-A947-70E740481C1C}">
                           <a14:useLocalDpi xmlns:a14="http://schemas.microsoft.com/office/drawing/2010/main" val="0"/>
@@ -3479,7 +4308,7 @@
                     </pic:cNvPicPr>
                   </pic:nvPicPr>
                   <pic:blipFill>
-                    <a:blip r:embed="rId35">
+                    <a:blip r:embed="rId38">
                       <a:extLst>
                         <a:ext uri="{28A0092B-C50C-407E-A947-70E740481C1C}">
                           <a14:useLocalDpi xmlns:a14="http://schemas.microsoft.com/office/drawing/2010/main" val="0"/>
@@ -3594,7 +4423,7 @@
                     </pic:cNvPicPr>
                   </pic:nvPicPr>
                   <pic:blipFill>
-                    <a:blip r:embed="rId36">
+                    <a:blip r:embed="rId39">
                       <a:extLst>
                         <a:ext uri="{28A0092B-C50C-407E-A947-70E740481C1C}">
                           <a14:useLocalDpi xmlns:a14="http://schemas.microsoft.com/office/drawing/2010/main" val="0"/>
@@ -3696,7 +4525,7 @@
                     </pic:cNvPicPr>
                   </pic:nvPicPr>
                   <pic:blipFill>
-                    <a:blip r:embed="rId37">
+                    <a:blip r:embed="rId40">
                       <a:extLst>
                         <a:ext uri="{28A0092B-C50C-407E-A947-70E740481C1C}">
                           <a14:useLocalDpi xmlns:a14="http://schemas.microsoft.com/office/drawing/2010/main" val="0"/>
@@ -3835,16 +4664,7 @@
           <w:sz w:val="24"/>
           <w:szCs w:val="24"/>
         </w:rPr>
-        <w:t xml:space="preserve">You assign a class name by </w:t>
-      </w:r>
-      <w:proofErr w:type="gramStart"/>
-      <w:r>
-        <w:rPr>
-          <w:rFonts w:ascii="Times New Roman" w:eastAsia="Times New Roman" w:hAnsi="Times New Roman" w:cs="Times New Roman"/>
-          <w:sz w:val="24"/>
-          <w:szCs w:val="24"/>
-        </w:rPr>
-        <w:t>writing .</w:t>
+        <w:t>You assign a class name by writing .</w:t>
       </w:r>
       <w:proofErr w:type="spellStart"/>
       <w:r>
@@ -3856,7 +4676,6 @@
         <w:t>classname</w:t>
       </w:r>
       <w:proofErr w:type="spellEnd"/>
-      <w:proofErr w:type="gramEnd"/>
       <w:r>
         <w:rPr>
           <w:rFonts w:ascii="Times New Roman" w:eastAsia="Times New Roman" w:hAnsi="Times New Roman" w:cs="Times New Roman"/>
@@ -3918,7 +4737,7 @@
                     </pic:cNvPicPr>
                   </pic:nvPicPr>
                   <pic:blipFill>
-                    <a:blip r:embed="rId38">
+                    <a:blip r:embed="rId41">
                       <a:extLst>
                         <a:ext uri="{28A0092B-C50C-407E-A947-70E740481C1C}">
                           <a14:useLocalDpi xmlns:a14="http://schemas.microsoft.com/office/drawing/2010/main" val="0"/>
@@ -4039,7 +4858,7 @@
                     </pic:cNvPicPr>
                   </pic:nvPicPr>
                   <pic:blipFill>
-                    <a:blip r:embed="rId39">
+                    <a:blip r:embed="rId42">
                       <a:extLst>
                         <a:ext uri="{28A0092B-C50C-407E-A947-70E740481C1C}">
                           <a14:useLocalDpi xmlns:a14="http://schemas.microsoft.com/office/drawing/2010/main" val="0"/>
@@ -4229,7 +5048,7 @@
                     </pic:cNvPicPr>
                   </pic:nvPicPr>
                   <pic:blipFill>
-                    <a:blip r:embed="rId40">
+                    <a:blip r:embed="rId43">
                       <a:extLst>
                         <a:ext uri="{28A0092B-C50C-407E-A947-70E740481C1C}">
                           <a14:useLocalDpi xmlns:a14="http://schemas.microsoft.com/office/drawing/2010/main" val="0"/>
@@ -4357,7 +5176,7 @@
                     </pic:cNvPicPr>
                   </pic:nvPicPr>
                   <pic:blipFill>
-                    <a:blip r:embed="rId41">
+                    <a:blip r:embed="rId44">
                       <a:extLst>
                         <a:ext uri="{28A0092B-C50C-407E-A947-70E740481C1C}">
                           <a14:useLocalDpi xmlns:a14="http://schemas.microsoft.com/office/drawing/2010/main" val="0"/>
@@ -4477,7 +5296,7 @@
                     </pic:cNvPicPr>
                   </pic:nvPicPr>
                   <pic:blipFill>
-                    <a:blip r:embed="rId42">
+                    <a:blip r:embed="rId45">
                       <a:extLst>
                         <a:ext uri="{28A0092B-C50C-407E-A947-70E740481C1C}">
                           <a14:useLocalDpi xmlns:a14="http://schemas.microsoft.com/office/drawing/2010/main" val="0"/>
@@ -4561,7 +5380,7 @@
                     </pic:cNvPicPr>
                   </pic:nvPicPr>
                   <pic:blipFill>
-                    <a:blip r:embed="rId43">
+                    <a:blip r:embed="rId46">
                       <a:extLst>
                         <a:ext uri="{28A0092B-C50C-407E-A947-70E740481C1C}">
                           <a14:useLocalDpi xmlns:a14="http://schemas.microsoft.com/office/drawing/2010/main" val="0"/>
@@ -4792,7 +5611,7 @@
                     </pic:cNvPicPr>
                   </pic:nvPicPr>
                   <pic:blipFill>
-                    <a:blip r:embed="rId44">
+                    <a:blip r:embed="rId47">
                       <a:extLst>
                         <a:ext uri="{28A0092B-C50C-407E-A947-70E740481C1C}">
                           <a14:useLocalDpi xmlns:a14="http://schemas.microsoft.com/office/drawing/2010/main" val="0"/>
@@ -4948,7 +5767,7 @@
                     </pic:cNvPicPr>
                   </pic:nvPicPr>
                   <pic:blipFill>
-                    <a:blip r:embed="rId45">
+                    <a:blip r:embed="rId48">
                       <a:extLst>
                         <a:ext uri="{28A0092B-C50C-407E-A947-70E740481C1C}">
                           <a14:useLocalDpi xmlns:a14="http://schemas.microsoft.com/office/drawing/2010/main" val="0"/>
@@ -5051,25 +5870,7 @@
           <w:sz w:val="24"/>
           <w:szCs w:val="24"/>
         </w:rPr>
-        <w:t xml:space="preserve">An HTML comment begins with </w:t>
-      </w:r>
-      <w:proofErr w:type="gramStart"/>
-      <w:r>
-        <w:rPr>
-          <w:rFonts w:ascii="Times New Roman" w:eastAsia="Times New Roman" w:hAnsi="Times New Roman" w:cs="Times New Roman"/>
-          <w:sz w:val="24"/>
-          <w:szCs w:val="24"/>
-        </w:rPr>
-        <w:t>&lt;!–</w:t>
-      </w:r>
-      <w:proofErr w:type="gramEnd"/>
-      <w:r>
-        <w:rPr>
-          <w:rFonts w:ascii="Times New Roman" w:eastAsia="Times New Roman" w:hAnsi="Times New Roman" w:cs="Times New Roman"/>
-          <w:sz w:val="24"/>
-          <w:szCs w:val="24"/>
-        </w:rPr>
-        <w:t xml:space="preserve"> – and closes with – –&gt;. HTML comments are visible to anyone that views the page source code, but are not rendered when the HTML document is rendered by a browser.</w:t>
+        <w:t>An HTML comment begins with &lt;!– – and closes with – –&gt;. HTML comments are visible to anyone that views the page source code, but are not rendered when the HTML document is rendered by a browser.</w:t>
       </w:r>
     </w:p>
     <w:p>
@@ -5143,7 +5944,7 @@
                     </pic:cNvPicPr>
                   </pic:nvPicPr>
                   <pic:blipFill>
-                    <a:blip r:embed="rId46">
+                    <a:blip r:embed="rId49">
                       <a:extLst>
                         <a:ext uri="{28A0092B-C50C-407E-A947-70E740481C1C}">
                           <a14:useLocalDpi xmlns:a14="http://schemas.microsoft.com/office/drawing/2010/main" val="0"/>
@@ -5356,7 +6157,7 @@
                     </pic:cNvPicPr>
                   </pic:nvPicPr>
                   <pic:blipFill>
-                    <a:blip r:embed="rId47">
+                    <a:blip r:embed="rId50">
                       <a:extLst>
                         <a:ext uri="{28A0092B-C50C-407E-A947-70E740481C1C}">
                           <a14:useLocalDpi xmlns:a14="http://schemas.microsoft.com/office/drawing/2010/main" val="0"/>
@@ -5440,7 +6241,7 @@
                     </pic:cNvPicPr>
                   </pic:nvPicPr>
                   <pic:blipFill>
-                    <a:blip r:embed="rId48">
+                    <a:blip r:embed="rId51">
                       <a:extLst>
                         <a:ext uri="{28A0092B-C50C-407E-A947-70E740481C1C}">
                           <a14:useLocalDpi xmlns:a14="http://schemas.microsoft.com/office/drawing/2010/main" val="0"/>
@@ -5557,7 +6358,7 @@
                     </pic:cNvPicPr>
                   </pic:nvPicPr>
                   <pic:blipFill>
-                    <a:blip r:embed="rId49">
+                    <a:blip r:embed="rId52">
                       <a:extLst>
                         <a:ext uri="{28A0092B-C50C-407E-A947-70E740481C1C}">
                           <a14:useLocalDpi xmlns:a14="http://schemas.microsoft.com/office/drawing/2010/main" val="0"/>
@@ -5644,7 +6445,7 @@
                     </pic:cNvPicPr>
                   </pic:nvPicPr>
                   <pic:blipFill>
-                    <a:blip r:embed="rId50">
+                    <a:blip r:embed="rId53">
                       <a:extLst>
                         <a:ext uri="{28A0092B-C50C-407E-A947-70E740481C1C}">
                           <a14:useLocalDpi xmlns:a14="http://schemas.microsoft.com/office/drawing/2010/main" val="0"/>
@@ -5707,7 +6508,7 @@
                     </pic:cNvPicPr>
                   </pic:nvPicPr>
                   <pic:blipFill>
-                    <a:blip r:embed="rId51">
+                    <a:blip r:embed="rId54">
                       <a:extLst>
                         <a:ext uri="{28A0092B-C50C-407E-A947-70E740481C1C}">
                           <a14:useLocalDpi xmlns:a14="http://schemas.microsoft.com/office/drawing/2010/main" val="0"/>
@@ -5775,7 +6576,7 @@
                     </pic:cNvPicPr>
                   </pic:nvPicPr>
                   <pic:blipFill>
-                    <a:blip r:embed="rId51">
+                    <a:blip r:embed="rId54">
                       <a:extLst>
                         <a:ext uri="{28A0092B-C50C-407E-A947-70E740481C1C}">
                           <a14:useLocalDpi xmlns:a14="http://schemas.microsoft.com/office/drawing/2010/main" val="0"/>
@@ -5838,7 +6639,7 @@
                     </pic:cNvPicPr>
                   </pic:nvPicPr>
                   <pic:blipFill>
-                    <a:blip r:embed="rId52">
+                    <a:blip r:embed="rId55">
                       <a:extLst>
                         <a:ext uri="{28A0092B-C50C-407E-A947-70E740481C1C}">
                           <a14:useLocalDpi xmlns:a14="http://schemas.microsoft.com/office/drawing/2010/main" val="0"/>
@@ -5902,7 +6703,7 @@
                     </pic:cNvPicPr>
                   </pic:nvPicPr>
                   <pic:blipFill>
-                    <a:blip r:embed="rId48">
+                    <a:blip r:embed="rId51">
                       <a:extLst>
                         <a:ext uri="{28A0092B-C50C-407E-A947-70E740481C1C}">
                           <a14:useLocalDpi xmlns:a14="http://schemas.microsoft.com/office/drawing/2010/main" val="0"/>
@@ -5987,7 +6788,7 @@
                     </pic:cNvPicPr>
                   </pic:nvPicPr>
                   <pic:blipFill>
-                    <a:blip r:embed="rId53">
+                    <a:blip r:embed="rId56">
                       <a:extLst>
                         <a:ext uri="{28A0092B-C50C-407E-A947-70E740481C1C}">
                           <a14:useLocalDpi xmlns:a14="http://schemas.microsoft.com/office/drawing/2010/main" val="0"/>
@@ -6091,7 +6892,7 @@
                     </pic:cNvPicPr>
                   </pic:nvPicPr>
                   <pic:blipFill>
-                    <a:blip r:embed="rId54">
+                    <a:blip r:embed="rId57">
                       <a:extLst>
                         <a:ext uri="{28A0092B-C50C-407E-A947-70E740481C1C}">
                           <a14:useLocalDpi xmlns:a14="http://schemas.microsoft.com/office/drawing/2010/main" val="0"/>
@@ -6267,7 +7068,7 @@
                     </pic:cNvPicPr>
                   </pic:nvPicPr>
                   <pic:blipFill>
-                    <a:blip r:embed="rId55">
+                    <a:blip r:embed="rId58">
                       <a:extLst>
                         <a:ext uri="{28A0092B-C50C-407E-A947-70E740481C1C}">
                           <a14:useLocalDpi xmlns:a14="http://schemas.microsoft.com/office/drawing/2010/main" val="0"/>
@@ -6459,7 +7260,7 @@
                     </pic:cNvPicPr>
                   </pic:nvPicPr>
                   <pic:blipFill>
-                    <a:blip r:embed="rId56">
+                    <a:blip r:embed="rId59">
                       <a:extLst>
                         <a:ext uri="{28A0092B-C50C-407E-A947-70E740481C1C}">
                           <a14:useLocalDpi xmlns:a14="http://schemas.microsoft.com/office/drawing/2010/main" val="0"/>
@@ -6525,18 +7326,8 @@
           <w:szCs w:val="24"/>
         </w:rPr>
         <w:lastRenderedPageBreak/>
-        <w:t xml:space="preserve">Here’s </w:t>
-      </w:r>
-      <w:proofErr w:type="gramStart"/>
-      <w:r>
-        <w:rPr>
-          <w:rFonts w:ascii="Times New Roman" w:eastAsia="Times New Roman" w:hAnsi="Times New Roman" w:cs="Times New Roman"/>
-          <w:sz w:val="24"/>
-          <w:szCs w:val="24"/>
-        </w:rPr>
-        <w:t>Johnny !</w:t>
-      </w:r>
-      <w:proofErr w:type="gramEnd"/>
+        <w:t>Here’s Johnny !</w:t>
+      </w:r>
     </w:p>
     <w:p>
       <w:pPr>
@@ -6626,7 +7417,7 @@
                     </pic:cNvPicPr>
                   </pic:nvPicPr>
                   <pic:blipFill>
-                    <a:blip r:embed="rId57">
+                    <a:blip r:embed="rId60">
                       <a:extLst>
                         <a:ext uri="{28A0092B-C50C-407E-A947-70E740481C1C}">
                           <a14:useLocalDpi xmlns:a14="http://schemas.microsoft.com/office/drawing/2010/main" val="0"/>
@@ -6674,7 +7465,6 @@
         <w:t>lang</w:t>
       </w:r>
       <w:proofErr w:type="spellEnd"/>
-      <w:proofErr w:type="gramStart"/>
       <w:r>
         <w:t>=”</w:t>
       </w:r>
@@ -6683,38 +7473,24 @@
         <w:t>en</w:t>
       </w:r>
       <w:proofErr w:type="spellEnd"/>
-      <w:proofErr w:type="gramEnd"/>
       <w:r>
         <w:t>”&gt;</w:t>
       </w:r>
     </w:p>
     <w:p>
       <w:r>
-        <w:t>&lt;body&gt;&lt;body</w:t>
-      </w:r>
-      <w:proofErr w:type="gramStart"/>
-      <w:r>
-        <w:t>&gt;,&lt;</w:t>
-      </w:r>
-      <w:proofErr w:type="gramEnd"/>
-      <w:r>
-        <w:t>body&gt;&lt;body&gt;&lt;body&gt;&lt;body&gt;&lt;body&gt;&lt;body&gt;&lt;body&gt;&lt;body&gt;&lt;body&gt;&lt;body&gt;&lt;body&gt;&lt;body&gt;</w:t>
-      </w:r>
-    </w:p>
-    <w:p>
-      <w:r>
-        <w:t>&lt;html land</w:t>
-      </w:r>
-      <w:proofErr w:type="gramStart"/>
-      <w:r>
-        <w:t>=”</w:t>
+        <w:t>&lt;body&gt;&lt;body&gt;,&lt;body&gt;&lt;body&gt;&lt;body&gt;&lt;body&gt;&lt;body&gt;&lt;body&gt;&lt;body&gt;&lt;body&gt;&lt;body&gt;&lt;body&gt;&lt;body&gt;&lt;body&gt;</w:t>
+      </w:r>
+    </w:p>
+    <w:p>
+      <w:r>
+        <w:t>&lt;html land=”</w:t>
       </w:r>
       <w:proofErr w:type="spellStart"/>
       <w:r>
         <w:t>en</w:t>
       </w:r>
       <w:proofErr w:type="spellEnd"/>
-      <w:proofErr w:type="gramEnd"/>
       <w:r>
         <w:t xml:space="preserve">”&gt;&lt;html </w:t>
       </w:r>
@@ -7156,7 +7932,6 @@
           <w:szCs w:val="20"/>
         </w:rPr>
       </w:pPr>
-      <w:proofErr w:type="gramStart"/>
       <w:r>
         <w:rPr>
           <w:rFonts w:ascii="Consolas" w:eastAsia="Times New Roman" w:hAnsi="Consolas" w:cs="Courier New"/>
@@ -7164,17 +7939,7 @@
           <w:sz w:val="24"/>
           <w:szCs w:val="24"/>
         </w:rPr>
-        <w:t>?[</w:t>
-      </w:r>
-      <w:proofErr w:type="gramEnd"/>
-      <w:r>
-        <w:rPr>
-          <w:rFonts w:ascii="Consolas" w:eastAsia="Times New Roman" w:hAnsi="Consolas" w:cs="Courier New"/>
-          <w:color w:val="3A3F51"/>
-          <w:sz w:val="24"/>
-          <w:szCs w:val="24"/>
-        </w:rPr>
-        <w:t>key1]=[value]&amp;[key2]=[value]</w:t>
+        <w:t>?[key1]=[value]&amp;[key2]=[value]</w:t>
       </w:r>
     </w:p>
     <w:p>
@@ -7405,7 +8170,7 @@
                     </pic:cNvPicPr>
                   </pic:nvPicPr>
                   <pic:blipFill>
-                    <a:blip r:embed="rId58">
+                    <a:blip r:embed="rId61">
                       <a:extLst>
                         <a:ext uri="{28A0092B-C50C-407E-A947-70E740481C1C}">
                           <a14:useLocalDpi xmlns:a14="http://schemas.microsoft.com/office/drawing/2010/main" val="0"/>
@@ -9169,7 +9934,7 @@
                     </pic:cNvPicPr>
                   </pic:nvPicPr>
                   <pic:blipFill>
-                    <a:blip r:embed="rId59">
+                    <a:blip r:embed="rId62">
                       <a:extLst>
                         <a:ext uri="{28A0092B-C50C-407E-A947-70E740481C1C}">
                           <a14:useLocalDpi xmlns:a14="http://schemas.microsoft.com/office/drawing/2010/main" val="0"/>
@@ -9254,7 +10019,7 @@
                     </pic:cNvPicPr>
                   </pic:nvPicPr>
                   <pic:blipFill>
-                    <a:blip r:embed="rId60">
+                    <a:blip r:embed="rId63">
                       <a:extLst>
                         <a:ext uri="{28A0092B-C50C-407E-A947-70E740481C1C}">
                           <a14:useLocalDpi xmlns:a14="http://schemas.microsoft.com/office/drawing/2010/main" val="0"/>
@@ -11306,7 +12071,7 @@
                     </pic:cNvPicPr>
                   </pic:nvPicPr>
                   <pic:blipFill>
-                    <a:blip r:embed="rId61">
+                    <a:blip r:embed="rId64">
                       <a:extLst>
                         <a:ext uri="{28A0092B-C50C-407E-A947-70E740481C1C}">
                           <a14:useLocalDpi xmlns:a14="http://schemas.microsoft.com/office/drawing/2010/main" val="0"/>
@@ -11482,7 +12247,7 @@
                     </pic:cNvPicPr>
                   </pic:nvPicPr>
                   <pic:blipFill>
-                    <a:blip r:embed="rId62">
+                    <a:blip r:embed="rId65">
                       <a:extLst>
                         <a:ext uri="{28A0092B-C50C-407E-A947-70E740481C1C}">
                           <a14:useLocalDpi xmlns:a14="http://schemas.microsoft.com/office/drawing/2010/main" val="0"/>
@@ -11623,7 +12388,7 @@
                     </pic:cNvPicPr>
                   </pic:nvPicPr>
                   <pic:blipFill>
-                    <a:blip r:embed="rId63">
+                    <a:blip r:embed="rId66">
                       <a:extLst>
                         <a:ext uri="{28A0092B-C50C-407E-A947-70E740481C1C}">
                           <a14:useLocalDpi xmlns:a14="http://schemas.microsoft.com/office/drawing/2010/main" val="0"/>
@@ -11765,7 +12530,7 @@
                     </pic:cNvPicPr>
                   </pic:nvPicPr>
                   <pic:blipFill>
-                    <a:blip r:embed="rId64">
+                    <a:blip r:embed="rId67">
                       <a:extLst>
                         <a:ext uri="{28A0092B-C50C-407E-A947-70E740481C1C}">
                           <a14:useLocalDpi xmlns:a14="http://schemas.microsoft.com/office/drawing/2010/main" val="0"/>
@@ -11874,7 +12639,7 @@
                     </pic:cNvPicPr>
                   </pic:nvPicPr>
                   <pic:blipFill>
-                    <a:blip r:embed="rId65">
+                    <a:blip r:embed="rId68">
                       <a:extLst>
                         <a:ext uri="{28A0092B-C50C-407E-A947-70E740481C1C}">
                           <a14:useLocalDpi xmlns:a14="http://schemas.microsoft.com/office/drawing/2010/main" val="0"/>
@@ -11931,7 +12696,6 @@
         <w:t>To create a fixed top menu, use </w:t>
       </w:r>
       <w:proofErr w:type="spellStart"/>
-      <w:proofErr w:type="gramStart"/>
       <w:r>
         <w:rPr>
           <w:rStyle w:val="HTMLCode"/>
@@ -11944,7 +12708,6 @@
         <w:t>position:fixed</w:t>
       </w:r>
       <w:proofErr w:type="spellEnd"/>
-      <w:proofErr w:type="gramEnd"/>
       <w:r>
         <w:rPr>
           <w:rFonts w:ascii="Verdana" w:hAnsi="Verdana"/>
@@ -12170,9 +12933,9 @@
     </w:lvl>
   </w:abstractNum>
   <w:abstractNum w:abstractNumId="1" w15:restartNumberingAfterBreak="0">
-    <w:nsid w:val="2A0F39B9"/>
+    <w:nsid w:val="1D487F0A"/>
     <w:multiLevelType w:val="multilevel"/>
-    <w:tmpl w:val="6A6411A4"/>
+    <w:tmpl w:val="04429EEC"/>
     <w:lvl w:ilvl="0">
       <w:start w:val="1"/>
       <w:numFmt w:val="bullet"/>
@@ -12319,9 +13082,9 @@
     </w:lvl>
   </w:abstractNum>
   <w:abstractNum w:abstractNumId="2" w15:restartNumberingAfterBreak="0">
-    <w:nsid w:val="443A2469"/>
+    <w:nsid w:val="2A0F39B9"/>
     <w:multiLevelType w:val="multilevel"/>
-    <w:tmpl w:val="FB8E2216"/>
+    <w:tmpl w:val="6A6411A4"/>
     <w:lvl w:ilvl="0">
       <w:start w:val="1"/>
       <w:numFmt w:val="bullet"/>
@@ -12468,9 +13231,9 @@
     </w:lvl>
   </w:abstractNum>
   <w:abstractNum w:abstractNumId="3" w15:restartNumberingAfterBreak="0">
-    <w:nsid w:val="52C941DA"/>
+    <w:nsid w:val="443A2469"/>
     <w:multiLevelType w:val="multilevel"/>
-    <w:tmpl w:val="FC3C248A"/>
+    <w:tmpl w:val="FB8E2216"/>
     <w:lvl w:ilvl="0">
       <w:start w:val="1"/>
       <w:numFmt w:val="bullet"/>
@@ -12617,9 +13380,9 @@
     </w:lvl>
   </w:abstractNum>
   <w:abstractNum w:abstractNumId="4" w15:restartNumberingAfterBreak="0">
-    <w:nsid w:val="66493F2C"/>
+    <w:nsid w:val="52C941DA"/>
     <w:multiLevelType w:val="multilevel"/>
-    <w:tmpl w:val="615EE7D4"/>
+    <w:tmpl w:val="FC3C248A"/>
     <w:lvl w:ilvl="0">
       <w:start w:val="1"/>
       <w:numFmt w:val="bullet"/>
@@ -12765,20 +13528,476 @@
       </w:rPr>
     </w:lvl>
   </w:abstractNum>
+  <w:abstractNum w:abstractNumId="5" w15:restartNumberingAfterBreak="0">
+    <w:nsid w:val="66493F2C"/>
+    <w:multiLevelType w:val="multilevel"/>
+    <w:tmpl w:val="615EE7D4"/>
+    <w:lvl w:ilvl="0">
+      <w:start w:val="1"/>
+      <w:numFmt w:val="bullet"/>
+      <w:lvlText w:val=""/>
+      <w:lvlJc w:val="left"/>
+      <w:pPr>
+        <w:tabs>
+          <w:tab w:val="num" w:pos="720"/>
+        </w:tabs>
+        <w:ind w:left="720" w:hanging="360"/>
+      </w:pPr>
+      <w:rPr>
+        <w:rFonts w:ascii="Symbol" w:hAnsi="Symbol" w:hint="default"/>
+        <w:sz w:val="20"/>
+      </w:rPr>
+    </w:lvl>
+    <w:lvl w:ilvl="1" w:tentative="1">
+      <w:start w:val="1"/>
+      <w:numFmt w:val="bullet"/>
+      <w:lvlText w:val="o"/>
+      <w:lvlJc w:val="left"/>
+      <w:pPr>
+        <w:tabs>
+          <w:tab w:val="num" w:pos="1440"/>
+        </w:tabs>
+        <w:ind w:left="1440" w:hanging="360"/>
+      </w:pPr>
+      <w:rPr>
+        <w:rFonts w:ascii="Courier New" w:hAnsi="Courier New" w:hint="default"/>
+        <w:sz w:val="20"/>
+      </w:rPr>
+    </w:lvl>
+    <w:lvl w:ilvl="2" w:tentative="1">
+      <w:start w:val="1"/>
+      <w:numFmt w:val="bullet"/>
+      <w:lvlText w:val=""/>
+      <w:lvlJc w:val="left"/>
+      <w:pPr>
+        <w:tabs>
+          <w:tab w:val="num" w:pos="2160"/>
+        </w:tabs>
+        <w:ind w:left="2160" w:hanging="360"/>
+      </w:pPr>
+      <w:rPr>
+        <w:rFonts w:ascii="Wingdings" w:hAnsi="Wingdings" w:hint="default"/>
+        <w:sz w:val="20"/>
+      </w:rPr>
+    </w:lvl>
+    <w:lvl w:ilvl="3" w:tentative="1">
+      <w:start w:val="1"/>
+      <w:numFmt w:val="bullet"/>
+      <w:lvlText w:val=""/>
+      <w:lvlJc w:val="left"/>
+      <w:pPr>
+        <w:tabs>
+          <w:tab w:val="num" w:pos="2880"/>
+        </w:tabs>
+        <w:ind w:left="2880" w:hanging="360"/>
+      </w:pPr>
+      <w:rPr>
+        <w:rFonts w:ascii="Wingdings" w:hAnsi="Wingdings" w:hint="default"/>
+        <w:sz w:val="20"/>
+      </w:rPr>
+    </w:lvl>
+    <w:lvl w:ilvl="4" w:tentative="1">
+      <w:start w:val="1"/>
+      <w:numFmt w:val="bullet"/>
+      <w:lvlText w:val=""/>
+      <w:lvlJc w:val="left"/>
+      <w:pPr>
+        <w:tabs>
+          <w:tab w:val="num" w:pos="3600"/>
+        </w:tabs>
+        <w:ind w:left="3600" w:hanging="360"/>
+      </w:pPr>
+      <w:rPr>
+        <w:rFonts w:ascii="Wingdings" w:hAnsi="Wingdings" w:hint="default"/>
+        <w:sz w:val="20"/>
+      </w:rPr>
+    </w:lvl>
+    <w:lvl w:ilvl="5" w:tentative="1">
+      <w:start w:val="1"/>
+      <w:numFmt w:val="bullet"/>
+      <w:lvlText w:val=""/>
+      <w:lvlJc w:val="left"/>
+      <w:pPr>
+        <w:tabs>
+          <w:tab w:val="num" w:pos="4320"/>
+        </w:tabs>
+        <w:ind w:left="4320" w:hanging="360"/>
+      </w:pPr>
+      <w:rPr>
+        <w:rFonts w:ascii="Wingdings" w:hAnsi="Wingdings" w:hint="default"/>
+        <w:sz w:val="20"/>
+      </w:rPr>
+    </w:lvl>
+    <w:lvl w:ilvl="6" w:tentative="1">
+      <w:start w:val="1"/>
+      <w:numFmt w:val="bullet"/>
+      <w:lvlText w:val=""/>
+      <w:lvlJc w:val="left"/>
+      <w:pPr>
+        <w:tabs>
+          <w:tab w:val="num" w:pos="5040"/>
+        </w:tabs>
+        <w:ind w:left="5040" w:hanging="360"/>
+      </w:pPr>
+      <w:rPr>
+        <w:rFonts w:ascii="Wingdings" w:hAnsi="Wingdings" w:hint="default"/>
+        <w:sz w:val="20"/>
+      </w:rPr>
+    </w:lvl>
+    <w:lvl w:ilvl="7" w:tentative="1">
+      <w:start w:val="1"/>
+      <w:numFmt w:val="bullet"/>
+      <w:lvlText w:val=""/>
+      <w:lvlJc w:val="left"/>
+      <w:pPr>
+        <w:tabs>
+          <w:tab w:val="num" w:pos="5760"/>
+        </w:tabs>
+        <w:ind w:left="5760" w:hanging="360"/>
+      </w:pPr>
+      <w:rPr>
+        <w:rFonts w:ascii="Wingdings" w:hAnsi="Wingdings" w:hint="default"/>
+        <w:sz w:val="20"/>
+      </w:rPr>
+    </w:lvl>
+    <w:lvl w:ilvl="8" w:tentative="1">
+      <w:start w:val="1"/>
+      <w:numFmt w:val="bullet"/>
+      <w:lvlText w:val=""/>
+      <w:lvlJc w:val="left"/>
+      <w:pPr>
+        <w:tabs>
+          <w:tab w:val="num" w:pos="6480"/>
+        </w:tabs>
+        <w:ind w:left="6480" w:hanging="360"/>
+      </w:pPr>
+      <w:rPr>
+        <w:rFonts w:ascii="Wingdings" w:hAnsi="Wingdings" w:hint="default"/>
+        <w:sz w:val="20"/>
+      </w:rPr>
+    </w:lvl>
+  </w:abstractNum>
+  <w:abstractNum w:abstractNumId="6" w15:restartNumberingAfterBreak="0">
+    <w:nsid w:val="666213C0"/>
+    <w:multiLevelType w:val="multilevel"/>
+    <w:tmpl w:val="D876E46A"/>
+    <w:lvl w:ilvl="0">
+      <w:start w:val="1"/>
+      <w:numFmt w:val="bullet"/>
+      <w:lvlText w:val=""/>
+      <w:lvlJc w:val="left"/>
+      <w:pPr>
+        <w:tabs>
+          <w:tab w:val="num" w:pos="720"/>
+        </w:tabs>
+        <w:ind w:left="720" w:hanging="360"/>
+      </w:pPr>
+      <w:rPr>
+        <w:rFonts w:ascii="Symbol" w:hAnsi="Symbol" w:hint="default"/>
+        <w:sz w:val="20"/>
+      </w:rPr>
+    </w:lvl>
+    <w:lvl w:ilvl="1" w:tentative="1">
+      <w:start w:val="1"/>
+      <w:numFmt w:val="bullet"/>
+      <w:lvlText w:val="o"/>
+      <w:lvlJc w:val="left"/>
+      <w:pPr>
+        <w:tabs>
+          <w:tab w:val="num" w:pos="1440"/>
+        </w:tabs>
+        <w:ind w:left="1440" w:hanging="360"/>
+      </w:pPr>
+      <w:rPr>
+        <w:rFonts w:ascii="Courier New" w:hAnsi="Courier New" w:hint="default"/>
+        <w:sz w:val="20"/>
+      </w:rPr>
+    </w:lvl>
+    <w:lvl w:ilvl="2" w:tentative="1">
+      <w:start w:val="1"/>
+      <w:numFmt w:val="bullet"/>
+      <w:lvlText w:val=""/>
+      <w:lvlJc w:val="left"/>
+      <w:pPr>
+        <w:tabs>
+          <w:tab w:val="num" w:pos="2160"/>
+        </w:tabs>
+        <w:ind w:left="2160" w:hanging="360"/>
+      </w:pPr>
+      <w:rPr>
+        <w:rFonts w:ascii="Wingdings" w:hAnsi="Wingdings" w:hint="default"/>
+        <w:sz w:val="20"/>
+      </w:rPr>
+    </w:lvl>
+    <w:lvl w:ilvl="3" w:tentative="1">
+      <w:start w:val="1"/>
+      <w:numFmt w:val="bullet"/>
+      <w:lvlText w:val=""/>
+      <w:lvlJc w:val="left"/>
+      <w:pPr>
+        <w:tabs>
+          <w:tab w:val="num" w:pos="2880"/>
+        </w:tabs>
+        <w:ind w:left="2880" w:hanging="360"/>
+      </w:pPr>
+      <w:rPr>
+        <w:rFonts w:ascii="Wingdings" w:hAnsi="Wingdings" w:hint="default"/>
+        <w:sz w:val="20"/>
+      </w:rPr>
+    </w:lvl>
+    <w:lvl w:ilvl="4" w:tentative="1">
+      <w:start w:val="1"/>
+      <w:numFmt w:val="bullet"/>
+      <w:lvlText w:val=""/>
+      <w:lvlJc w:val="left"/>
+      <w:pPr>
+        <w:tabs>
+          <w:tab w:val="num" w:pos="3600"/>
+        </w:tabs>
+        <w:ind w:left="3600" w:hanging="360"/>
+      </w:pPr>
+      <w:rPr>
+        <w:rFonts w:ascii="Wingdings" w:hAnsi="Wingdings" w:hint="default"/>
+        <w:sz w:val="20"/>
+      </w:rPr>
+    </w:lvl>
+    <w:lvl w:ilvl="5" w:tentative="1">
+      <w:start w:val="1"/>
+      <w:numFmt w:val="bullet"/>
+      <w:lvlText w:val=""/>
+      <w:lvlJc w:val="left"/>
+      <w:pPr>
+        <w:tabs>
+          <w:tab w:val="num" w:pos="4320"/>
+        </w:tabs>
+        <w:ind w:left="4320" w:hanging="360"/>
+      </w:pPr>
+      <w:rPr>
+        <w:rFonts w:ascii="Wingdings" w:hAnsi="Wingdings" w:hint="default"/>
+        <w:sz w:val="20"/>
+      </w:rPr>
+    </w:lvl>
+    <w:lvl w:ilvl="6" w:tentative="1">
+      <w:start w:val="1"/>
+      <w:numFmt w:val="bullet"/>
+      <w:lvlText w:val=""/>
+      <w:lvlJc w:val="left"/>
+      <w:pPr>
+        <w:tabs>
+          <w:tab w:val="num" w:pos="5040"/>
+        </w:tabs>
+        <w:ind w:left="5040" w:hanging="360"/>
+      </w:pPr>
+      <w:rPr>
+        <w:rFonts w:ascii="Wingdings" w:hAnsi="Wingdings" w:hint="default"/>
+        <w:sz w:val="20"/>
+      </w:rPr>
+    </w:lvl>
+    <w:lvl w:ilvl="7" w:tentative="1">
+      <w:start w:val="1"/>
+      <w:numFmt w:val="bullet"/>
+      <w:lvlText w:val=""/>
+      <w:lvlJc w:val="left"/>
+      <w:pPr>
+        <w:tabs>
+          <w:tab w:val="num" w:pos="5760"/>
+        </w:tabs>
+        <w:ind w:left="5760" w:hanging="360"/>
+      </w:pPr>
+      <w:rPr>
+        <w:rFonts w:ascii="Wingdings" w:hAnsi="Wingdings" w:hint="default"/>
+        <w:sz w:val="20"/>
+      </w:rPr>
+    </w:lvl>
+    <w:lvl w:ilvl="8" w:tentative="1">
+      <w:start w:val="1"/>
+      <w:numFmt w:val="bullet"/>
+      <w:lvlText w:val=""/>
+      <w:lvlJc w:val="left"/>
+      <w:pPr>
+        <w:tabs>
+          <w:tab w:val="num" w:pos="6480"/>
+        </w:tabs>
+        <w:ind w:left="6480" w:hanging="360"/>
+      </w:pPr>
+      <w:rPr>
+        <w:rFonts w:ascii="Wingdings" w:hAnsi="Wingdings" w:hint="default"/>
+        <w:sz w:val="20"/>
+      </w:rPr>
+    </w:lvl>
+  </w:abstractNum>
+  <w:abstractNum w:abstractNumId="7" w15:restartNumberingAfterBreak="0">
+    <w:nsid w:val="694C5EDA"/>
+    <w:multiLevelType w:val="multilevel"/>
+    <w:tmpl w:val="3FA60F4A"/>
+    <w:lvl w:ilvl="0">
+      <w:start w:val="1"/>
+      <w:numFmt w:val="bullet"/>
+      <w:lvlText w:val=""/>
+      <w:lvlJc w:val="left"/>
+      <w:pPr>
+        <w:tabs>
+          <w:tab w:val="num" w:pos="720"/>
+        </w:tabs>
+        <w:ind w:left="720" w:hanging="360"/>
+      </w:pPr>
+      <w:rPr>
+        <w:rFonts w:ascii="Symbol" w:hAnsi="Symbol" w:hint="default"/>
+        <w:sz w:val="20"/>
+      </w:rPr>
+    </w:lvl>
+    <w:lvl w:ilvl="1" w:tentative="1">
+      <w:start w:val="1"/>
+      <w:numFmt w:val="bullet"/>
+      <w:lvlText w:val="o"/>
+      <w:lvlJc w:val="left"/>
+      <w:pPr>
+        <w:tabs>
+          <w:tab w:val="num" w:pos="1440"/>
+        </w:tabs>
+        <w:ind w:left="1440" w:hanging="360"/>
+      </w:pPr>
+      <w:rPr>
+        <w:rFonts w:ascii="Courier New" w:hAnsi="Courier New" w:hint="default"/>
+        <w:sz w:val="20"/>
+      </w:rPr>
+    </w:lvl>
+    <w:lvl w:ilvl="2" w:tentative="1">
+      <w:start w:val="1"/>
+      <w:numFmt w:val="bullet"/>
+      <w:lvlText w:val=""/>
+      <w:lvlJc w:val="left"/>
+      <w:pPr>
+        <w:tabs>
+          <w:tab w:val="num" w:pos="2160"/>
+        </w:tabs>
+        <w:ind w:left="2160" w:hanging="360"/>
+      </w:pPr>
+      <w:rPr>
+        <w:rFonts w:ascii="Wingdings" w:hAnsi="Wingdings" w:hint="default"/>
+        <w:sz w:val="20"/>
+      </w:rPr>
+    </w:lvl>
+    <w:lvl w:ilvl="3" w:tentative="1">
+      <w:start w:val="1"/>
+      <w:numFmt w:val="bullet"/>
+      <w:lvlText w:val=""/>
+      <w:lvlJc w:val="left"/>
+      <w:pPr>
+        <w:tabs>
+          <w:tab w:val="num" w:pos="2880"/>
+        </w:tabs>
+        <w:ind w:left="2880" w:hanging="360"/>
+      </w:pPr>
+      <w:rPr>
+        <w:rFonts w:ascii="Wingdings" w:hAnsi="Wingdings" w:hint="default"/>
+        <w:sz w:val="20"/>
+      </w:rPr>
+    </w:lvl>
+    <w:lvl w:ilvl="4" w:tentative="1">
+      <w:start w:val="1"/>
+      <w:numFmt w:val="bullet"/>
+      <w:lvlText w:val=""/>
+      <w:lvlJc w:val="left"/>
+      <w:pPr>
+        <w:tabs>
+          <w:tab w:val="num" w:pos="3600"/>
+        </w:tabs>
+        <w:ind w:left="3600" w:hanging="360"/>
+      </w:pPr>
+      <w:rPr>
+        <w:rFonts w:ascii="Wingdings" w:hAnsi="Wingdings" w:hint="default"/>
+        <w:sz w:val="20"/>
+      </w:rPr>
+    </w:lvl>
+    <w:lvl w:ilvl="5" w:tentative="1">
+      <w:start w:val="1"/>
+      <w:numFmt w:val="bullet"/>
+      <w:lvlText w:val=""/>
+      <w:lvlJc w:val="left"/>
+      <w:pPr>
+        <w:tabs>
+          <w:tab w:val="num" w:pos="4320"/>
+        </w:tabs>
+        <w:ind w:left="4320" w:hanging="360"/>
+      </w:pPr>
+      <w:rPr>
+        <w:rFonts w:ascii="Wingdings" w:hAnsi="Wingdings" w:hint="default"/>
+        <w:sz w:val="20"/>
+      </w:rPr>
+    </w:lvl>
+    <w:lvl w:ilvl="6" w:tentative="1">
+      <w:start w:val="1"/>
+      <w:numFmt w:val="bullet"/>
+      <w:lvlText w:val=""/>
+      <w:lvlJc w:val="left"/>
+      <w:pPr>
+        <w:tabs>
+          <w:tab w:val="num" w:pos="5040"/>
+        </w:tabs>
+        <w:ind w:left="5040" w:hanging="360"/>
+      </w:pPr>
+      <w:rPr>
+        <w:rFonts w:ascii="Wingdings" w:hAnsi="Wingdings" w:hint="default"/>
+        <w:sz w:val="20"/>
+      </w:rPr>
+    </w:lvl>
+    <w:lvl w:ilvl="7" w:tentative="1">
+      <w:start w:val="1"/>
+      <w:numFmt w:val="bullet"/>
+      <w:lvlText w:val=""/>
+      <w:lvlJc w:val="left"/>
+      <w:pPr>
+        <w:tabs>
+          <w:tab w:val="num" w:pos="5760"/>
+        </w:tabs>
+        <w:ind w:left="5760" w:hanging="360"/>
+      </w:pPr>
+      <w:rPr>
+        <w:rFonts w:ascii="Wingdings" w:hAnsi="Wingdings" w:hint="default"/>
+        <w:sz w:val="20"/>
+      </w:rPr>
+    </w:lvl>
+    <w:lvl w:ilvl="8" w:tentative="1">
+      <w:start w:val="1"/>
+      <w:numFmt w:val="bullet"/>
+      <w:lvlText w:val=""/>
+      <w:lvlJc w:val="left"/>
+      <w:pPr>
+        <w:tabs>
+          <w:tab w:val="num" w:pos="6480"/>
+        </w:tabs>
+        <w:ind w:left="6480" w:hanging="360"/>
+      </w:pPr>
+      <w:rPr>
+        <w:rFonts w:ascii="Wingdings" w:hAnsi="Wingdings" w:hint="default"/>
+        <w:sz w:val="20"/>
+      </w:rPr>
+    </w:lvl>
+  </w:abstractNum>
   <w:num w:numId="1">
-    <w:abstractNumId w:val="3"/>
+    <w:abstractNumId w:val="4"/>
   </w:num>
   <w:num w:numId="2">
-    <w:abstractNumId w:val="4"/>
+    <w:abstractNumId w:val="5"/>
   </w:num>
   <w:num w:numId="3">
-    <w:abstractNumId w:val="1"/>
+    <w:abstractNumId w:val="2"/>
   </w:num>
   <w:num w:numId="4">
     <w:abstractNumId w:val="0"/>
   </w:num>
   <w:num w:numId="5">
-    <w:abstractNumId w:val="2"/>
+    <w:abstractNumId w:val="3"/>
+  </w:num>
+  <w:num w:numId="6">
+    <w:abstractNumId w:val="1"/>
+  </w:num>
+  <w:num w:numId="7">
+    <w:abstractNumId w:val="6"/>
+  </w:num>
+  <w:num w:numId="8">
+    <w:abstractNumId w:val="7"/>
   </w:num>
 </w:numbering>
 </file>

</xml_diff>